<commit_message>
added id check and account issues page email
</commit_message>
<xml_diff>
--- a/disertatieOpreaRebeca.docx
+++ b/disertatieOpreaRebeca.docx
@@ -8266,10 +8266,14 @@
           <w:szCs w:val="24"/>
           <w:lang w:val="en-US"/>
         </w:rPr>
-        <w:t xml:space="preserve">Next, we will extract key insights from existing research papers, shedding light on various aspects of social media security challenges. These papers provide valuable information concerning vulnerabilities, privacy risks, authentication challenges, and mitigation strategies in social media platforms. By examining and synthesizing the findings from these research papers, we aim to gain a comprehensive understanding of the current state of web app security and identify potential areas for improvement. The insights drawn from these papers will play a crucial role in shaping the development of innovative security solutions and enhancing the protection of user accounts and personal information in the dynamic landscape of social media platforms. Reis and </w:t>
-      </w:r>
-      <w:proofErr w:type="spellStart"/>
-      <w:r>
+        <w:t>Next, we will extract key insights from existing research papers, shedding light on various aspects of social media security challenges. These papers provide valuable information concerning vulnerabilities, privacy risks, authentication challenges, and mitigation strategies in social media platforms. By examining and synthesizing the findings from these research papers, we aim to gain a comprehensive understanding of the current state of web app security and identify potential areas for improvement. The insights drawn from these papers will play a crucial role in shaping the development of innovative security solutions and enhancing the protection of user accounts and personal information in the dynamic landscape of social media platforms. Reis and López Hernández's comprehensive review [52] identifies common vulnerabilities, including weaknesses in authentication mechanisms, data handling practices, and privacy settings. Li, Kwok, and Lie's research [53] specifically focuses on the privacy risks associated with image-based social media platforms like Instagram, examining user-generated content and potential privacy concerns. Choudhary, Sharma, and Gera's survey [54] sheds light on the evolving nature of social media threats, highlighting the shift in attack vectors such as phishing attacks, malware distribution, and identity theft over time. Moreover, the effectiveness of existing security measures is evaluated in Reis and López Hernández's paper [52], which identifies strengths and weaknesses, guiding potential areas for improvement. Recognizing the significance of user awareness and education, Choudhary, Sharma, and Gera's survey [52] advocates for better training to help users recognize and respond to phishing attempts and other malicious activities. Additionally, Li, Kwok, and Lie's analysis [53] explores the data handling practices of image-based social media platforms, revealing potential privacy risks associated with data collection, storage, and sharing. The research also delves into security challenges related to user authentication in social media platforms [52], discussing various authentication methods and vulnerabilities. Moreover, Choudhary, Sharma, and Gera's survey [54] provides insights into mitigation strategies adopted by social media platforms to combat evolving threats, identifying best practices for threat prevention and response.</w:t>
+      </w:r>
+    </w:p>
+    <w:p>
+      <w:pPr>
+        <w:spacing w:line="360" w:lineRule="auto"/>
+        <w:ind w:firstLine="245"/>
+        <w:jc w:val="both"/>
         <w:rPr>
           <w:rFonts w:eastAsia="Georgia"/>
           <w:bCs/>
@@ -8278,9 +8282,7 @@
           <w:szCs w:val="24"/>
           <w:lang w:val="en-US"/>
         </w:rPr>
-        <w:t>López</w:t>
-      </w:r>
-      <w:proofErr w:type="spellEnd"/>
+      </w:pPr>
       <w:r>
         <w:rPr>
           <w:rFonts w:eastAsia="Georgia"/>
@@ -8290,9 +8292,8 @@
           <w:szCs w:val="24"/>
           <w:lang w:val="en-US"/>
         </w:rPr>
-        <w:t xml:space="preserve"> Hernández's comprehensive review [52] identifies common vulnerabilities, including weaknesses in authentication mechanisms, data handling practices, and privacy settings. Li, Kwok, and Lie's research [53] specifically focuses on the privacy risks associated with image-based social media platforms like Instagram, examining user-generated content and potential privacy concerns. </w:t>
-      </w:r>
-      <w:proofErr w:type="spellStart"/>
+        <w:t xml:space="preserve">We will now extract valuable insights from reputable industry reports, shedding light on the cybersecurity challenges faced by social media platforms. Symantec Corporation's "Internet Security Threat Report" provides a comprehensive analysis of the ever-evolving cybersecurity landscape, with a particular focus on social media-related threats and attacks [55]. The report reveals the increasing frequency of security incidents in the social media realm, emphasizing the need for robust security measures to protect user accounts and data. Verizon Communications Inc.'s "Data Breach Investigations Report" delves into data breaches across various industries, including social media. By identifying common attack vectors and security weaknesses, </w:t>
+      </w:r>
       <w:r>
         <w:rPr>
           <w:rFonts w:eastAsia="Georgia"/>
@@ -8302,22 +8303,110 @@
           <w:szCs w:val="24"/>
           <w:lang w:val="en-US"/>
         </w:rPr>
-        <w:t>Choudhary</w:t>
-      </w:r>
-      <w:proofErr w:type="spellEnd"/>
-      <w:r>
+        <w:lastRenderedPageBreak/>
+        <w:t>the report highlights the importance of implementing effective security protocols on social media platforms [56]. In addition, Proofpoint Inc.'s "State of the Phish Report" concentrates on the prevalence of phishing attacks, a significant threat in social media environments. The report provides crucial data on the frequency and impact of phishing incidents, emphasizing the urgency of proactive measures to combat this form of cyber threat [57].</w:t>
+      </w:r>
+    </w:p>
+    <w:p>
+      <w:pPr>
+        <w:spacing w:line="360" w:lineRule="auto"/>
+        <w:jc w:val="both"/>
         <w:rPr>
           <w:rFonts w:eastAsia="Georgia"/>
           <w:bCs/>
           <w:w w:val="90"/>
           <w:sz w:val="24"/>
           <w:szCs w:val="24"/>
-          <w:lang w:val="en-US"/>
-        </w:rPr>
-        <w:t xml:space="preserve">, Sharma, and Gera's survey [54] sheds light on the evolving nature of social media threats, highlighting the shift in attack vectors such as phishing attacks, malware distribution, and identity theft over time. Moreover, the effectiveness of existing security measures is evaluated in Reis and </w:t>
-      </w:r>
-      <w:proofErr w:type="spellStart"/>
-      <w:r>
+        </w:rPr>
+      </w:pPr>
+    </w:p>
+    <w:p>
+      <w:pPr>
+        <w:pStyle w:val="Heading3"/>
+        <w:spacing w:line="360" w:lineRule="auto"/>
+        <w:jc w:val="both"/>
+        <w:rPr>
+          <w:rFonts w:ascii="Times New Roman" w:hAnsi="Times New Roman" w:cs="Times New Roman"/>
+          <w:w w:val="90"/>
+          <w:sz w:val="24"/>
+          <w:szCs w:val="24"/>
+        </w:rPr>
+      </w:pPr>
+      <w:bookmarkStart w:id="22" w:name="_Toc143526945"/>
+      <w:r>
+        <w:rPr>
+          <w:rFonts w:ascii="Times New Roman" w:hAnsi="Times New Roman" w:cs="Times New Roman"/>
+          <w:w w:val="90"/>
+          <w:sz w:val="24"/>
+          <w:szCs w:val="24"/>
+        </w:rPr>
+        <w:t>1.</w:t>
+      </w:r>
+      <w:r>
+        <w:rPr>
+          <w:rFonts w:ascii="Times New Roman" w:hAnsi="Times New Roman" w:cs="Times New Roman"/>
+          <w:w w:val="90"/>
+          <w:sz w:val="24"/>
+          <w:szCs w:val="24"/>
+        </w:rPr>
+        <w:t>1.5</w:t>
+      </w:r>
+      <w:r>
+        <w:rPr>
+          <w:rFonts w:ascii="Times New Roman" w:hAnsi="Times New Roman" w:cs="Times New Roman"/>
+          <w:w w:val="90"/>
+          <w:sz w:val="24"/>
+          <w:szCs w:val="24"/>
+        </w:rPr>
+        <w:t>.</w:t>
+      </w:r>
+      <w:r>
+        <w:rPr>
+          <w:rFonts w:ascii="Times New Roman" w:hAnsi="Times New Roman" w:cs="Times New Roman"/>
+          <w:w w:val="90"/>
+          <w:sz w:val="24"/>
+          <w:szCs w:val="24"/>
+        </w:rPr>
+        <w:t xml:space="preserve"> </w:t>
+      </w:r>
+      <w:r>
+        <w:rPr>
+          <w:rFonts w:ascii="Times New Roman" w:hAnsi="Times New Roman" w:cs="Times New Roman"/>
+          <w:w w:val="90"/>
+          <w:sz w:val="24"/>
+          <w:szCs w:val="24"/>
+        </w:rPr>
+        <w:tab/>
+      </w:r>
+      <w:r>
+        <w:rPr>
+          <w:rFonts w:ascii="Times New Roman" w:hAnsi="Times New Roman" w:cs="Times New Roman"/>
+          <w:w w:val="90"/>
+          <w:sz w:val="24"/>
+          <w:szCs w:val="24"/>
+        </w:rPr>
+        <w:t>Sub-Problems and Proposed Solutions</w:t>
+      </w:r>
+      <w:bookmarkEnd w:id="22"/>
+    </w:p>
+    <w:p>
+      <w:pPr>
+        <w:pStyle w:val="Heading3"/>
+        <w:spacing w:line="360" w:lineRule="auto"/>
+        <w:jc w:val="both"/>
+        <w:rPr>
+          <w:rFonts w:ascii="Times New Roman" w:hAnsi="Times New Roman" w:cs="Times New Roman"/>
+          <w:w w:val="90"/>
+          <w:sz w:val="24"/>
+          <w:szCs w:val="24"/>
+        </w:rPr>
+      </w:pPr>
+    </w:p>
+    <w:p>
+      <w:pPr>
+        <w:spacing w:line="360" w:lineRule="auto"/>
+        <w:ind w:firstLine="720"/>
+        <w:jc w:val="both"/>
         <w:rPr>
           <w:rFonts w:eastAsia="Georgia"/>
           <w:bCs/>
@@ -8326,9 +8415,7 @@
           <w:szCs w:val="24"/>
           <w:lang w:val="en-US"/>
         </w:rPr>
-        <w:t>López</w:t>
-      </w:r>
-      <w:proofErr w:type="spellEnd"/>
+      </w:pPr>
       <w:r>
         <w:rPr>
           <w:rFonts w:eastAsia="Georgia"/>
@@ -8338,10 +8425,14 @@
           <w:szCs w:val="24"/>
           <w:lang w:val="en-US"/>
         </w:rPr>
-        <w:t xml:space="preserve"> Hernández's paper [52], which identifies strengths and weaknesses, guiding potential areas for improvement. Recognizing the significance of user awareness and education, </w:t>
-      </w:r>
-      <w:proofErr w:type="spellStart"/>
-      <w:r>
+        <w:t>The digital realm has witnessed a surge in unauthorized access risks primarily stemming from weak password policies, inadequate multifactor authentication, and the susceptibility of platforms to brute-force attacks. Often, users resort to easily guessable passwords or reuse credentials across platforms, making them vulnerable targets. Additionally, account recovery mechanisms, such as security questions or email verification links, can sometimes be more of a liability than a safeguard, potentially offering backdoors to determined attackers. Addressing these challenges requires a robust approach. Incorporating multi-layered authentication methods, such as biometrics and multi-factor authentication (MFA), can substantially bolster account security. Reinforcing this perspective, Mondal et al. (2021) [45] highlighted the potential of biometric-based authentication in enhancing the security matrix of social media platforms.</w:t>
+      </w:r>
+    </w:p>
+    <w:p>
+      <w:pPr>
+        <w:spacing w:line="360" w:lineRule="auto"/>
+        <w:ind w:firstLine="720"/>
+        <w:jc w:val="both"/>
         <w:rPr>
           <w:rFonts w:eastAsia="Georgia"/>
           <w:bCs/>
@@ -8350,9 +8441,7 @@
           <w:szCs w:val="24"/>
           <w:lang w:val="en-US"/>
         </w:rPr>
-        <w:t>Choudhary</w:t>
-      </w:r>
-      <w:proofErr w:type="spellEnd"/>
+      </w:pPr>
       <w:r>
         <w:rPr>
           <w:rFonts w:eastAsia="Georgia"/>
@@ -8362,10 +8451,14 @@
           <w:szCs w:val="24"/>
           <w:lang w:val="en-US"/>
         </w:rPr>
-        <w:t xml:space="preserve">, Sharma, and Gera's survey [52] advocates for better training to help users recognize and respond to phishing attempts and other malicious activities. Additionally, Li, Kwok, and Lie's analysis [53] explores the data handling practices of image-based social media platforms, revealing potential privacy risks associated with data collection, storage, and sharing. The research also delves into security challenges related to user authentication in social media platforms [52], discussing various authentication methods and vulnerabilities. Moreover, </w:t>
-      </w:r>
-      <w:proofErr w:type="spellStart"/>
-      <w:r>
+        <w:t>In an era where data is the new gold, social media platforms are often at the crossroads of collecting vast user data and ensuring its security. The intricate web of data handling, third-party applications, and sharing agreements often blur the boundaries of data privacy. Users' online behaviors, preferences, and personal information become susceptible to both malicious actors and data-hungry advertising entities. To counteract this, it's imperative for platforms to champion transparency in data collection and usage. Adherence to global data protection regulations, like the GDPR, is no longer just a legal requirement but a trust-building exercise with users. Lin et al.'s (2019) [46] proposition of a privacy-preserving framework, leveraging differential privacy techniques, exemplifies the innovative approaches being researched to ensure user data remains confidential.</w:t>
+      </w:r>
+    </w:p>
+    <w:p>
+      <w:pPr>
+        <w:spacing w:line="360" w:lineRule="auto"/>
+        <w:ind w:firstLine="720"/>
+        <w:jc w:val="both"/>
         <w:rPr>
           <w:rFonts w:eastAsia="Georgia"/>
           <w:bCs/>
@@ -8374,9 +8467,7 @@
           <w:szCs w:val="24"/>
           <w:lang w:val="en-US"/>
         </w:rPr>
-        <w:t>Choudhary</w:t>
-      </w:r>
-      <w:proofErr w:type="spellEnd"/>
+      </w:pPr>
       <w:r>
         <w:rPr>
           <w:rFonts w:eastAsia="Georgia"/>
@@ -8386,14 +8477,12 @@
           <w:szCs w:val="24"/>
           <w:lang w:val="en-US"/>
         </w:rPr>
-        <w:t>, Sharma, and Gera's survey [54] provides insights into mitigation strategies adopted by social media platforms to combat evolving threats, identifying best practices for threat prevention and response.</w:t>
-      </w:r>
-    </w:p>
-    <w:p>
-      <w:pPr>
-        <w:spacing w:line="360" w:lineRule="auto"/>
-        <w:ind w:firstLine="245"/>
-        <w:jc w:val="both"/>
+        <w:t xml:space="preserve">The ubiquity of social media has unfortunately made it a fertile ground for spam campaigns, phishing attempts, and the spread of malicious content. Beyond the visible spam, there's an underbelly of fake accounts, bot-driven activities, and sophisticated social engineering tactics that exploit users' trust in their online networks. The challenge lies not just in detecting but in pre-emptively countering such threats. Advanced spam detection mechanisms harnessing the power of machine learning can sift through vast amounts of data to effectively flag and combat these threats. Yang et al. (2016) [47] underscored this potential, demonstrating a machine learning-based approach that showcased a high efficacy rate in </w:t>
+      </w:r>
+    </w:p>
+    <w:p>
+      <w:pPr>
+        <w:spacing w:line="360" w:lineRule="auto"/>
         <w:rPr>
           <w:rFonts w:eastAsia="Georgia"/>
           <w:bCs/>
@@ -8412,9 +8501,14 @@
           <w:szCs w:val="24"/>
           <w:lang w:val="en-US"/>
         </w:rPr>
-        <w:t xml:space="preserve">We will now extract valuable insights from reputable industry reports, shedding light on the cybersecurity challenges faced by social media platforms. Symantec Corporation's "Internet Security Threat Report" provides a comprehensive analysis of the ever-evolving cybersecurity landscape, with a particular focus on social media-related threats and attacks [55]. The report reveals the increasing frequency of security incidents in the social media realm, emphasizing the need for robust security measures to protect user accounts and data. Verizon Communications Inc.'s "Data Breach Investigations Report" delves into data breaches across various industries, including social media. By identifying common attack vectors and security weaknesses, </w:t>
-      </w:r>
-      <w:r>
+        <w:t>identifying and neutralizing spam in real-time.</w:t>
+      </w:r>
+    </w:p>
+    <w:p>
+      <w:pPr>
+        <w:spacing w:line="360" w:lineRule="auto"/>
+        <w:ind w:firstLine="720"/>
+        <w:jc w:val="both"/>
         <w:rPr>
           <w:rFonts w:eastAsia="Georgia"/>
           <w:bCs/>
@@ -8423,10 +8517,7 @@
           <w:szCs w:val="24"/>
           <w:lang w:val="en-US"/>
         </w:rPr>
-        <w:lastRenderedPageBreak/>
-        <w:t xml:space="preserve">the report highlights the importance of implementing effective security protocols on social media platforms [56]. In addition, </w:t>
-      </w:r>
-      <w:proofErr w:type="spellStart"/>
+      </w:pPr>
       <w:r>
         <w:rPr>
           <w:rFonts w:eastAsia="Georgia"/>
@@ -8436,9 +8527,8 @@
           <w:szCs w:val="24"/>
           <w:lang w:val="en-US"/>
         </w:rPr>
-        <w:t>Proofpoint</w:t>
-      </w:r>
-      <w:proofErr w:type="spellEnd"/>
+        <w:t xml:space="preserve">Cybercriminals have shifted their tactics, capitalizing on impersonating legitimate users to spread </w:t>
+      </w:r>
       <w:r>
         <w:rPr>
           <w:rFonts w:eastAsia="Georgia"/>
@@ -8448,12 +8538,14 @@
           <w:szCs w:val="24"/>
           <w:lang w:val="en-US"/>
         </w:rPr>
-        <w:t xml:space="preserve"> Inc.'s "State of the Phish Report" concentrates on the prevalence of phishing attacks, a significant threat in social media environments. The report provides crucial data on the frequency and impact of phishing incidents, emphasizing the urgency of proactive measures to combat this form of cyber threat [57].</w:t>
-      </w:r>
-    </w:p>
-    <w:p>
-      <w:pPr>
-        <w:spacing w:line="360" w:lineRule="auto"/>
+        <w:lastRenderedPageBreak/>
+        <w:t>misinformation or carry out malicious endeavors. This threat is further exacerbated by techniques like phishing and social engineering, which can lead to account takeovers. Such impersonations can cause extensive reputational damage, misuse of personal information, and even financial loss. To counteract these threats, platforms must implement enhanced user authentication mechanisms. Periodic security checkups, two-factor authentication, and stringent identity verification processes can deter most impersonation attempts. Furthermore, fostering a vigilant user community that actively reports suspicious activity can help create a more secure environment.</w:t>
+      </w:r>
+    </w:p>
+    <w:p>
+      <w:pPr>
+        <w:spacing w:line="360" w:lineRule="auto"/>
+        <w:ind w:firstLine="720"/>
         <w:jc w:val="both"/>
         <w:rPr>
           <w:rFonts w:eastAsia="Georgia"/>
@@ -8461,96 +8553,10 @@
           <w:w w:val="90"/>
           <w:sz w:val="24"/>
           <w:szCs w:val="24"/>
-        </w:rPr>
-      </w:pPr>
-    </w:p>
-    <w:p>
-      <w:pPr>
-        <w:pStyle w:val="Heading3"/>
-        <w:spacing w:line="360" w:lineRule="auto"/>
-        <w:jc w:val="both"/>
-        <w:rPr>
-          <w:rFonts w:ascii="Times New Roman" w:hAnsi="Times New Roman" w:cs="Times New Roman"/>
-          <w:w w:val="90"/>
-          <w:sz w:val="24"/>
-          <w:szCs w:val="24"/>
-        </w:rPr>
-      </w:pPr>
-      <w:bookmarkStart w:id="22" w:name="_Toc143526945"/>
-      <w:r>
-        <w:rPr>
-          <w:rFonts w:ascii="Times New Roman" w:hAnsi="Times New Roman" w:cs="Times New Roman"/>
-          <w:w w:val="90"/>
-          <w:sz w:val="24"/>
-          <w:szCs w:val="24"/>
-        </w:rPr>
-        <w:t>1.</w:t>
-      </w:r>
-      <w:r>
-        <w:rPr>
-          <w:rFonts w:ascii="Times New Roman" w:hAnsi="Times New Roman" w:cs="Times New Roman"/>
-          <w:w w:val="90"/>
-          <w:sz w:val="24"/>
-          <w:szCs w:val="24"/>
-        </w:rPr>
-        <w:t>1.5</w:t>
-      </w:r>
-      <w:r>
-        <w:rPr>
-          <w:rFonts w:ascii="Times New Roman" w:hAnsi="Times New Roman" w:cs="Times New Roman"/>
-          <w:w w:val="90"/>
-          <w:sz w:val="24"/>
-          <w:szCs w:val="24"/>
-        </w:rPr>
-        <w:t>.</w:t>
-      </w:r>
-      <w:r>
-        <w:rPr>
-          <w:rFonts w:ascii="Times New Roman" w:hAnsi="Times New Roman" w:cs="Times New Roman"/>
-          <w:w w:val="90"/>
-          <w:sz w:val="24"/>
-          <w:szCs w:val="24"/>
-        </w:rPr>
-        <w:t xml:space="preserve"> </w:t>
-      </w:r>
-      <w:r>
-        <w:rPr>
-          <w:rFonts w:ascii="Times New Roman" w:hAnsi="Times New Roman" w:cs="Times New Roman"/>
-          <w:w w:val="90"/>
-          <w:sz w:val="24"/>
-          <w:szCs w:val="24"/>
-        </w:rPr>
-        <w:tab/>
-      </w:r>
-      <w:r>
-        <w:rPr>
-          <w:rFonts w:ascii="Times New Roman" w:hAnsi="Times New Roman" w:cs="Times New Roman"/>
-          <w:w w:val="90"/>
-          <w:sz w:val="24"/>
-          <w:szCs w:val="24"/>
-        </w:rPr>
-        <w:t>Sub-Problems and Proposed Solutions</w:t>
-      </w:r>
-      <w:bookmarkEnd w:id="22"/>
-    </w:p>
-    <w:p>
-      <w:pPr>
-        <w:pStyle w:val="Heading3"/>
-        <w:spacing w:line="360" w:lineRule="auto"/>
-        <w:jc w:val="both"/>
-        <w:rPr>
-          <w:rFonts w:ascii="Times New Roman" w:hAnsi="Times New Roman" w:cs="Times New Roman"/>
-          <w:w w:val="90"/>
-          <w:sz w:val="24"/>
-          <w:szCs w:val="24"/>
-        </w:rPr>
-      </w:pPr>
-    </w:p>
-    <w:p>
-      <w:pPr>
-        <w:spacing w:line="360" w:lineRule="auto"/>
-        <w:ind w:firstLine="720"/>
-        <w:jc w:val="both"/>
+          <w:lang w:val="en-US"/>
+        </w:rPr>
+      </w:pPr>
+      <w:r>
         <w:rPr>
           <w:rFonts w:eastAsia="Georgia"/>
           <w:bCs/>
@@ -8559,8 +8565,14 @@
           <w:szCs w:val="24"/>
           <w:lang w:val="en-US"/>
         </w:rPr>
-      </w:pPr>
-      <w:r>
+        <w:t>The digital age, while bringing connectivity, has also brought forth a darker side: cyberbullying and online harassment. Social media platforms, given their vast user base and interactivity, can sometimes become breeding grounds for such negative behavior. The challenge is twofold: monitoring the vast amount of user-generated content and balancing the principles of free speech with user safety. External collaborations with experts and organizations can provide innovative strategies to combat these issues. Enhanced content moderation, effective reporting mechanisms, and AI-driven sentiment analysis can help identify and address instances of bullying and harassment, creating a safer online space for all users.</w:t>
+      </w:r>
+    </w:p>
+    <w:p>
+      <w:pPr>
+        <w:spacing w:line="360" w:lineRule="auto"/>
+        <w:ind w:firstLine="720"/>
+        <w:jc w:val="both"/>
         <w:rPr>
           <w:rFonts w:eastAsia="Georgia"/>
           <w:bCs/>
@@ -8569,9 +8581,7 @@
           <w:szCs w:val="24"/>
           <w:lang w:val="en-US"/>
         </w:rPr>
-        <w:t xml:space="preserve">The digital realm has witnessed a surge in unauthorized access risks primarily stemming from weak password policies, inadequate multifactor authentication, and the susceptibility of platforms to brute-force attacks. Often, users resort to easily guessable passwords or reuse credentials across platforms, making them vulnerable targets. Additionally, account recovery mechanisms, such as security questions or email verification links, can sometimes be more of a liability than a safeguard, potentially offering backdoors to determined attackers. Addressing these challenges requires a robust approach. Incorporating multi-layered authentication methods, such as biometrics and multi-factor authentication (MFA), can substantially bolster account security. Reinforcing this perspective, </w:t>
-      </w:r>
-      <w:proofErr w:type="spellStart"/>
+      </w:pPr>
       <w:r>
         <w:rPr>
           <w:rFonts w:eastAsia="Georgia"/>
@@ -8581,25 +8591,94 @@
           <w:szCs w:val="24"/>
           <w:lang w:val="en-US"/>
         </w:rPr>
-        <w:t>Mondal</w:t>
-      </w:r>
-      <w:proofErr w:type="spellEnd"/>
-      <w:r>
+        <w:t>Even the most advanced privacy settings can be rendered ineffective if users are unaware of them. Many individuals inadvertently expose personal information due to a lack of understanding or oversight. The onus is on platforms to simplify these settings, offering clear, user-friendly explanations. However, the challenge doesn't end with design; constant changes to platform policies can lead to confusion and mistrust among users. Continual education about privacy best practices, policy changes, and potential risks is paramount. Platforms must adopt a proactive stance, ensuring that users are not just aware but also empowered to control their data and privacy.</w:t>
+      </w:r>
+    </w:p>
+    <w:p>
+      <w:pPr>
+        <w:spacing w:line="360" w:lineRule="auto"/>
+        <w:jc w:val="both"/>
         <w:rPr>
           <w:rFonts w:eastAsia="Georgia"/>
           <w:bCs/>
           <w:w w:val="90"/>
           <w:sz w:val="24"/>
           <w:szCs w:val="24"/>
-          <w:lang w:val="en-US"/>
-        </w:rPr>
-        <w:t xml:space="preserve"> et al. (2021) [45] highlighted the potential of biometric-based authentication in enhancing the security matrix of social media platforms.</w:t>
-      </w:r>
-    </w:p>
-    <w:p>
-      <w:pPr>
-        <w:spacing w:line="360" w:lineRule="auto"/>
-        <w:ind w:firstLine="720"/>
+        </w:rPr>
+      </w:pPr>
+    </w:p>
+    <w:p>
+      <w:pPr>
+        <w:pStyle w:val="Heading3"/>
+        <w:spacing w:line="360" w:lineRule="auto"/>
+        <w:jc w:val="both"/>
+        <w:rPr>
+          <w:rFonts w:ascii="Times New Roman" w:hAnsi="Times New Roman" w:cs="Times New Roman"/>
+          <w:w w:val="90"/>
+          <w:sz w:val="24"/>
+          <w:szCs w:val="24"/>
+        </w:rPr>
+      </w:pPr>
+      <w:bookmarkStart w:id="23" w:name="_Toc143526946"/>
+      <w:r>
+        <w:rPr>
+          <w:rFonts w:ascii="Times New Roman" w:hAnsi="Times New Roman" w:cs="Times New Roman"/>
+          <w:w w:val="90"/>
+          <w:sz w:val="24"/>
+          <w:szCs w:val="24"/>
+        </w:rPr>
+        <w:t>1.</w:t>
+      </w:r>
+      <w:r>
+        <w:rPr>
+          <w:rFonts w:ascii="Times New Roman" w:hAnsi="Times New Roman" w:cs="Times New Roman"/>
+          <w:w w:val="90"/>
+          <w:sz w:val="24"/>
+          <w:szCs w:val="24"/>
+        </w:rPr>
+        <w:t>1.6</w:t>
+      </w:r>
+      <w:r>
+        <w:rPr>
+          <w:rFonts w:ascii="Times New Roman" w:hAnsi="Times New Roman" w:cs="Times New Roman"/>
+          <w:w w:val="90"/>
+          <w:sz w:val="24"/>
+          <w:szCs w:val="24"/>
+        </w:rPr>
+        <w:t>.</w:t>
+      </w:r>
+      <w:r>
+        <w:rPr>
+          <w:rFonts w:ascii="Times New Roman" w:hAnsi="Times New Roman" w:cs="Times New Roman"/>
+          <w:w w:val="90"/>
+          <w:sz w:val="24"/>
+          <w:szCs w:val="24"/>
+        </w:rPr>
+        <w:t xml:space="preserve"> </w:t>
+      </w:r>
+      <w:r>
+        <w:rPr>
+          <w:rFonts w:ascii="Times New Roman" w:hAnsi="Times New Roman" w:cs="Times New Roman"/>
+          <w:w w:val="90"/>
+          <w:sz w:val="24"/>
+          <w:szCs w:val="24"/>
+        </w:rPr>
+        <w:tab/>
+      </w:r>
+      <w:r>
+        <w:rPr>
+          <w:rFonts w:ascii="Times New Roman" w:hAnsi="Times New Roman" w:cs="Times New Roman"/>
+          <w:w w:val="90"/>
+          <w:sz w:val="24"/>
+          <w:szCs w:val="24"/>
+        </w:rPr>
+        <w:t>Design Implementation and Experimental Results</w:t>
+      </w:r>
+      <w:bookmarkEnd w:id="23"/>
+    </w:p>
+    <w:p>
+      <w:pPr>
+        <w:spacing w:line="360" w:lineRule="auto"/>
         <w:jc w:val="both"/>
         <w:rPr>
           <w:rFonts w:eastAsia="Georgia"/>
@@ -8607,59 +8686,56 @@
           <w:w w:val="90"/>
           <w:sz w:val="24"/>
           <w:szCs w:val="24"/>
-          <w:lang w:val="en-US"/>
-        </w:rPr>
-      </w:pPr>
-      <w:r>
+        </w:rPr>
+      </w:pPr>
+    </w:p>
+    <w:p>
+      <w:pPr>
+        <w:spacing w:line="360" w:lineRule="auto"/>
+        <w:ind w:firstLine="720"/>
+        <w:jc w:val="both"/>
         <w:rPr>
           <w:rFonts w:eastAsia="Georgia"/>
           <w:bCs/>
           <w:w w:val="90"/>
           <w:sz w:val="24"/>
           <w:szCs w:val="24"/>
-          <w:lang w:val="en-US"/>
-        </w:rPr>
-        <w:t>In an era where data is the new gold, social media platforms are often at the crossroads of collecting vast user data and ensuring its security. The intricate web of data handling, third-party applications, and sharing agreements often blur the boundaries of data privacy. Users' online behaviors, preferences, and personal information become susceptible to both malicious actors and data-hungry advertising entities. To counteract this, it's imperative for platforms to champion transparency in data collection and usage. Adherence to global data protection regulations, like the GDPR, is no longer just a legal requirement but a trust-building exercise with users. Lin et al.'s (2019) [46] proposition of a privacy-preserving framework, leveraging differential privacy techniques, exemplifies the innovative approaches being researched to ensure user data remains confidential.</w:t>
-      </w:r>
-    </w:p>
-    <w:p>
-      <w:pPr>
-        <w:spacing w:line="360" w:lineRule="auto"/>
-        <w:ind w:firstLine="720"/>
-        <w:jc w:val="both"/>
+        </w:rPr>
+      </w:pPr>
+      <w:r>
         <w:rPr>
           <w:rFonts w:eastAsia="Georgia"/>
           <w:bCs/>
           <w:w w:val="90"/>
           <w:sz w:val="24"/>
           <w:szCs w:val="24"/>
-          <w:lang w:val="en-US"/>
-        </w:rPr>
-      </w:pPr>
-      <w:r>
+        </w:rPr>
+        <w:t>In this section, we present the design implementation and experimental results of our innovative web app security framework for social media platforms. Our approach aims to enhance user authentication and bolster security measures through the integration of multi-layered authentication methods, including a unique Image-Based Password system. The combination of traditional email/password authentication with a visual-based authentication system offers a robust and user-friendly approach to safeguarding user accounts and personal information.</w:t>
+      </w:r>
+    </w:p>
+    <w:p>
+      <w:pPr>
+        <w:spacing w:line="360" w:lineRule="auto"/>
+        <w:ind w:firstLine="720"/>
+        <w:jc w:val="both"/>
         <w:rPr>
           <w:rFonts w:eastAsia="Georgia"/>
           <w:bCs/>
           <w:w w:val="90"/>
           <w:sz w:val="24"/>
           <w:szCs w:val="24"/>
-          <w:lang w:val="en-US"/>
-        </w:rPr>
-        <w:t xml:space="preserve">The ubiquity of social media has unfortunately made it a fertile ground for spam campaigns, phishing attempts, and the spread of malicious content. Beyond the visible spam, there's an underbelly of fake accounts, bot-driven activities, and sophisticated social engineering tactics that exploit users' trust in their online networks. The challenge lies not just in detecting but in pre-emptively countering such threats. Advanced spam detection mechanisms harnessing the power of machine learning can sift through vast amounts of data to effectively flag and combat these threats. Yang et al. (2016) [47] underscored this potential, demonstrating a machine learning-based approach that showcased a high efficacy rate in </w:t>
-      </w:r>
-    </w:p>
-    <w:p>
-      <w:pPr>
-        <w:spacing w:line="360" w:lineRule="auto"/>
+        </w:rPr>
+      </w:pPr>
+      <w:r>
         <w:rPr>
           <w:rFonts w:eastAsia="Georgia"/>
           <w:bCs/>
           <w:w w:val="90"/>
           <w:sz w:val="24"/>
           <w:szCs w:val="24"/>
-          <w:lang w:val="en-US"/>
-        </w:rPr>
-      </w:pPr>
+        </w:rPr>
+        <w:t xml:space="preserve">As a foundational layer of security, users will employ the traditional email and password authentication method when logging into the web app. This conventional approach ensures a familiar and reliable means of user identification. To further strengthen this layer, our system will enforce strict password requirements, including complexity rules and regular password updates, minimizing the risk of brute-force attacks and unauthorized access. To introduce an additional layer of security, users will be prompted to select </w:t>
+      </w:r>
       <w:r>
         <w:rPr>
           <w:rFonts w:eastAsia="Georgia"/>
@@ -8667,9 +8743,9 @@
           <w:w w:val="90"/>
           <w:sz w:val="24"/>
           <w:szCs w:val="24"/>
-          <w:lang w:val="en-US"/>
-        </w:rPr>
-        <w:t>identifying and neutralizing spam in real-time.</w:t>
+        </w:rPr>
+        <w:lastRenderedPageBreak/>
+        <w:t>a color and then identify three shades of that color from a color palette during the registration process. This color-based selection acts as the second authentication step and adds a unique and memorable aspect to the user's login process. The color-based authentication layer serves as a visual cue that reinforces account ownership and helps prevent unauthorized access through traditional means like guessing passwords. The third and most innovative layer of our security framework employs various Image-Based Password techniques to offer a more secure and visually engaging authentication process.</w:t>
       </w:r>
     </w:p>
     <w:p>
@@ -8683,7 +8759,6 @@
           <w:w w:val="90"/>
           <w:sz w:val="24"/>
           <w:szCs w:val="24"/>
-          <w:lang w:val="en-US"/>
         </w:rPr>
       </w:pPr>
       <w:r>
@@ -8693,64 +8768,63 @@
           <w:w w:val="90"/>
           <w:sz w:val="24"/>
           <w:szCs w:val="24"/>
-          <w:lang w:val="en-US"/>
-        </w:rPr>
-        <w:t xml:space="preserve">Cybercriminals have shifted their tactics, capitalizing on impersonating legitimate users to spread </w:t>
-      </w:r>
-      <w:r>
+        </w:rPr>
+        <w:t>For an even more robust authentication mechanism, our system utilizes Visual Cryptography techniques. The encrypted image is divided into multiple shares, and users must correctly combine these shares during login to reveal a hidden code or image, acting as their password. This approach provides a higher level of security, as attackers would need access to multiple shares to compromise the user's account, making it significantly more challenging to breach.</w:t>
+      </w:r>
+    </w:p>
+    <w:p>
+      <w:pPr>
+        <w:spacing w:line="360" w:lineRule="auto"/>
+        <w:ind w:firstLine="720"/>
+        <w:jc w:val="both"/>
         <w:rPr>
           <w:rFonts w:eastAsia="Georgia"/>
           <w:bCs/>
           <w:w w:val="90"/>
           <w:sz w:val="24"/>
           <w:szCs w:val="24"/>
-          <w:lang w:val="en-US"/>
-        </w:rPr>
-        <w:lastRenderedPageBreak/>
-        <w:t>misinformation or carry out malicious endeavors. This threat is further exacerbated by techniques like phishing and social engineering, which can lead to account takeovers. Such impersonations can cause extensive reputational damage, misuse of personal information, and even financial loss. To counteract these threats, platforms must implement enhanced user authentication mechanisms. Periodic security checkups, two-factor authentication, and stringent identity verification processes can deter most impersonation attempts. Furthermore, fostering a vigilant user community that actively reports suspicious activity can help create a more secure environment.</w:t>
-      </w:r>
-    </w:p>
-    <w:p>
-      <w:pPr>
-        <w:spacing w:line="360" w:lineRule="auto"/>
-        <w:ind w:firstLine="720"/>
-        <w:jc w:val="both"/>
+        </w:rPr>
+      </w:pPr>
+      <w:r>
         <w:rPr>
           <w:rFonts w:eastAsia="Georgia"/>
           <w:bCs/>
           <w:w w:val="90"/>
           <w:sz w:val="24"/>
           <w:szCs w:val="24"/>
-          <w:lang w:val="en-US"/>
-        </w:rPr>
-      </w:pPr>
-      <w:r>
+        </w:rPr>
+        <w:t>The evaluation of our multi-layered security framework involved comprehensive experiments conducted with a diverse group of participants. The results of these experiments yielded promising outcomes, showcasing a considerable enhancement in the overall security of user accounts. Notably, we observed a substantial reduction in successful hacking attempts and instances of unauthorized access, signifying the effectiveness of our approach in fortifying the authentication process. Furthermore, the usability of the visual-based authentication methods received favorable feedback from the participants. Users expressed high levels of satisfaction with these techniques, praising their user-friendly nature and ease of use. The memorable aspect of the visual cues used in the authentication process resonated positively with users, making it a preferred choice over conventional text-based passwords. The combination of multi-factor authentication, color-based selection, and visual-based authentication methods resulted in a robust and seamless security framework. By introducing layers of protection that leverage both traditional and innovative approaches, we successfully addressed the vulnerabilities faced by typical authentication systems.</w:t>
+      </w:r>
+    </w:p>
+    <w:p>
+      <w:pPr>
+        <w:spacing w:line="360" w:lineRule="auto"/>
+        <w:ind w:firstLine="720"/>
+        <w:jc w:val="both"/>
         <w:rPr>
           <w:rFonts w:eastAsia="Georgia"/>
           <w:bCs/>
           <w:w w:val="90"/>
           <w:sz w:val="24"/>
           <w:szCs w:val="24"/>
-          <w:lang w:val="en-US"/>
-        </w:rPr>
-        <w:t>The digital age, while bringing connectivity, has also brought forth a darker side: cyberbullying and online harassment. Social media platforms, given their vast user base and interactivity, can sometimes become breeding grounds for such negative behavior. The challenge is twofold: monitoring the vast amount of user-generated content and balancing the principles of free speech with user safety. External collaborations with experts and organizations can provide innovative strategies to combat these issues. Enhanced content moderation, effective reporting mechanisms, and AI-driven sentiment analysis can help identify and address instances of bullying and harassment, creating a safer online space for all users.</w:t>
-      </w:r>
-    </w:p>
-    <w:p>
-      <w:pPr>
-        <w:spacing w:line="360" w:lineRule="auto"/>
-        <w:ind w:firstLine="720"/>
-        <w:jc w:val="both"/>
+        </w:rPr>
+      </w:pPr>
+      <w:r>
         <w:rPr>
           <w:rFonts w:eastAsia="Georgia"/>
           <w:bCs/>
           <w:w w:val="90"/>
           <w:sz w:val="24"/>
           <w:szCs w:val="24"/>
-          <w:lang w:val="en-US"/>
-        </w:rPr>
-      </w:pPr>
-      <w:r>
+        </w:rPr>
+        <w:t>The experimental results validate the efficacy and user acceptance of our multi-layered security framework. The positive feedback from participants highlights its potential to significantly improve the security posture of web applications and safeguard user accounts against evolving cyber threats. As we continue to refine and expand our framework, we aim to contribute to a safer and more secure digital environment for users and businesses alike.</w:t>
+      </w:r>
+    </w:p>
+    <w:p>
+      <w:pPr>
+        <w:spacing w:line="360" w:lineRule="auto"/>
+        <w:ind w:firstLine="720"/>
+        <w:jc w:val="both"/>
         <w:rPr>
           <w:rFonts w:eastAsia="Georgia"/>
           <w:bCs/>
@@ -8759,117 +8833,40 @@
           <w:szCs w:val="24"/>
           <w:lang w:val="en-US"/>
         </w:rPr>
-        <w:t>Even the most advanced privacy settings can be rendered ineffective if users are unaware of them. Many individuals inadvertently expose personal information due to a lack of understanding or oversight. The onus is on platforms to simplify these settings, offering clear, user-friendly explanations. However, the challenge doesn't end with design; constant changes to platform policies can lead to confusion and mistrust among users. Continual education about privacy best practices, policy changes, and potential risks is paramount. Platforms must adopt a proactive stance, ensuring that users are not just aware but also empowered to control their data and privacy.</w:t>
-      </w:r>
-    </w:p>
-    <w:p>
-      <w:pPr>
-        <w:spacing w:line="360" w:lineRule="auto"/>
-        <w:jc w:val="both"/>
+      </w:pPr>
+      <w:r>
         <w:rPr>
           <w:rFonts w:eastAsia="Georgia"/>
           <w:bCs/>
           <w:w w:val="90"/>
           <w:sz w:val="24"/>
           <w:szCs w:val="24"/>
-        </w:rPr>
-      </w:pPr>
-    </w:p>
-    <w:p>
-      <w:pPr>
-        <w:pStyle w:val="Heading3"/>
-        <w:spacing w:line="360" w:lineRule="auto"/>
-        <w:jc w:val="both"/>
-        <w:rPr>
-          <w:rFonts w:ascii="Times New Roman" w:hAnsi="Times New Roman" w:cs="Times New Roman"/>
-          <w:w w:val="90"/>
-          <w:sz w:val="24"/>
-          <w:szCs w:val="24"/>
-        </w:rPr>
-      </w:pPr>
-      <w:bookmarkStart w:id="23" w:name="_Toc143526946"/>
-      <w:r>
-        <w:rPr>
-          <w:rFonts w:ascii="Times New Roman" w:hAnsi="Times New Roman" w:cs="Times New Roman"/>
-          <w:w w:val="90"/>
-          <w:sz w:val="24"/>
-          <w:szCs w:val="24"/>
-        </w:rPr>
-        <w:t>1.</w:t>
-      </w:r>
-      <w:r>
-        <w:rPr>
-          <w:rFonts w:ascii="Times New Roman" w:hAnsi="Times New Roman" w:cs="Times New Roman"/>
-          <w:w w:val="90"/>
-          <w:sz w:val="24"/>
-          <w:szCs w:val="24"/>
-        </w:rPr>
-        <w:t>1.6</w:t>
-      </w:r>
-      <w:r>
-        <w:rPr>
-          <w:rFonts w:ascii="Times New Roman" w:hAnsi="Times New Roman" w:cs="Times New Roman"/>
-          <w:w w:val="90"/>
-          <w:sz w:val="24"/>
-          <w:szCs w:val="24"/>
-        </w:rPr>
-        <w:t>.</w:t>
-      </w:r>
-      <w:r>
-        <w:rPr>
-          <w:rFonts w:ascii="Times New Roman" w:hAnsi="Times New Roman" w:cs="Times New Roman"/>
-          <w:w w:val="90"/>
-          <w:sz w:val="24"/>
-          <w:szCs w:val="24"/>
-        </w:rPr>
-        <w:t xml:space="preserve"> </w:t>
-      </w:r>
-      <w:r>
-        <w:rPr>
-          <w:rFonts w:ascii="Times New Roman" w:hAnsi="Times New Roman" w:cs="Times New Roman"/>
-          <w:w w:val="90"/>
-          <w:sz w:val="24"/>
-          <w:szCs w:val="24"/>
-        </w:rPr>
-        <w:tab/>
-      </w:r>
-      <w:r>
-        <w:rPr>
-          <w:rFonts w:ascii="Times New Roman" w:hAnsi="Times New Roman" w:cs="Times New Roman"/>
-          <w:w w:val="90"/>
-          <w:sz w:val="24"/>
-          <w:szCs w:val="24"/>
-        </w:rPr>
-        <w:t>Design Implementation and Experimental Results</w:t>
-      </w:r>
-      <w:bookmarkEnd w:id="23"/>
-    </w:p>
-    <w:p>
-      <w:pPr>
-        <w:spacing w:line="360" w:lineRule="auto"/>
-        <w:jc w:val="both"/>
+          <w:lang w:val="en-US"/>
+        </w:rPr>
+        <w:t>Addressing the challenges and vulnerabilities in social media security is of utmost importance to safeguard user accounts and protect sensitive information. The ever-evolving cyber threat landscape demands a comprehensive and collaborative approach involving advanced technical solutions, user education, and close cooperation between platforms and security experts</w:t>
+      </w:r>
+      <w:r>
         <w:rPr>
           <w:rFonts w:eastAsia="Georgia"/>
           <w:bCs/>
           <w:w w:val="90"/>
           <w:sz w:val="24"/>
           <w:szCs w:val="24"/>
-        </w:rPr>
-      </w:pPr>
-    </w:p>
-    <w:p>
-      <w:pPr>
-        <w:spacing w:line="360" w:lineRule="auto"/>
-        <w:ind w:firstLine="720"/>
-        <w:jc w:val="both"/>
+          <w:lang w:val="en-US"/>
+        </w:rPr>
+        <w:t xml:space="preserve">. </w:t>
+      </w:r>
+      <w:r>
         <w:rPr>
           <w:rFonts w:eastAsia="Georgia"/>
           <w:bCs/>
           <w:w w:val="90"/>
           <w:sz w:val="24"/>
           <w:szCs w:val="24"/>
-        </w:rPr>
-      </w:pPr>
+          <w:lang w:val="en-US"/>
+        </w:rPr>
+        <w:t xml:space="preserve">By systematically analyzing the phenomena and processes related to social media security, we aim to propose a comprehensive and effective security framework. Drawing on theoretical underpinnings and insights from existing research, industry reports, and user feedback, we can develop targeted strategies to fortify the security of social media platforms, fostering </w:t>
+      </w:r>
       <w:r>
         <w:rPr>
           <w:rFonts w:eastAsia="Georgia"/>
@@ -8877,8 +8874,10 @@
           <w:w w:val="90"/>
           <w:sz w:val="24"/>
           <w:szCs w:val="24"/>
-        </w:rPr>
-        <w:t>In this section, we present the design implementation and experimental results of our innovative web app security framework for social media platforms. Our approach aims to enhance user authentication and bolster security measures through the integration of multi-layered authentication methods, including a unique Image-Based Password system. The combination of traditional email/password authentication with a visual-based authentication system offers a robust and user-friendly approach to safeguarding user accounts and personal information.</w:t>
+          <w:lang w:val="en-US"/>
+        </w:rPr>
+        <w:lastRenderedPageBreak/>
+        <w:t>a safer and more trustworthy online environment for users.</w:t>
       </w:r>
     </w:p>
     <w:p>
@@ -8892,173 +8891,6 @@
           <w:w w:val="90"/>
           <w:sz w:val="24"/>
           <w:szCs w:val="24"/>
-        </w:rPr>
-      </w:pPr>
-      <w:r>
-        <w:rPr>
-          <w:rFonts w:eastAsia="Georgia"/>
-          <w:bCs/>
-          <w:w w:val="90"/>
-          <w:sz w:val="24"/>
-          <w:szCs w:val="24"/>
-        </w:rPr>
-        <w:t xml:space="preserve">As a foundational layer of security, users will employ the traditional email and password authentication method when logging into the web app. This conventional approach ensures a familiar and reliable means of user identification. To further strengthen this layer, our system will enforce strict password requirements, including complexity rules and regular password updates, minimizing the risk of brute-force attacks and unauthorized access. To introduce an additional layer of security, users will be prompted to select </w:t>
-      </w:r>
-      <w:r>
-        <w:rPr>
-          <w:rFonts w:eastAsia="Georgia"/>
-          <w:bCs/>
-          <w:w w:val="90"/>
-          <w:sz w:val="24"/>
-          <w:szCs w:val="24"/>
-        </w:rPr>
-        <w:lastRenderedPageBreak/>
-        <w:t>a color and then identify three shades of that color from a color palette during the registration process. This color-based selection acts as the second authentication step and adds a unique and memorable aspect to the user's login process. The color-based authentication layer serves as a visual cue that reinforces account ownership and helps prevent unauthorized access through traditional means like guessing passwords. The third and most innovative layer of our security framework employs various Image-Based Password techniques to offer a more secure and visually engaging authentication process.</w:t>
-      </w:r>
-    </w:p>
-    <w:p>
-      <w:pPr>
-        <w:spacing w:line="360" w:lineRule="auto"/>
-        <w:ind w:firstLine="720"/>
-        <w:jc w:val="both"/>
-        <w:rPr>
-          <w:rFonts w:eastAsia="Georgia"/>
-          <w:bCs/>
-          <w:w w:val="90"/>
-          <w:sz w:val="24"/>
-          <w:szCs w:val="24"/>
-        </w:rPr>
-      </w:pPr>
-      <w:r>
-        <w:rPr>
-          <w:rFonts w:eastAsia="Georgia"/>
-          <w:bCs/>
-          <w:w w:val="90"/>
-          <w:sz w:val="24"/>
-          <w:szCs w:val="24"/>
-        </w:rPr>
-        <w:t>For an even more robust authentication mechanism, our system utilizes Visual Cryptography techniques. The encrypted image is divided into multiple shares, and users must correctly combine these shares during login to reveal a hidden code or image, acting as their password. This approach provides a higher level of security, as attackers would need access to multiple shares to compromise the user's account, making it significantly more challenging to breach.</w:t>
-      </w:r>
-    </w:p>
-    <w:p>
-      <w:pPr>
-        <w:spacing w:line="360" w:lineRule="auto"/>
-        <w:ind w:firstLine="720"/>
-        <w:jc w:val="both"/>
-        <w:rPr>
-          <w:rFonts w:eastAsia="Georgia"/>
-          <w:bCs/>
-          <w:w w:val="90"/>
-          <w:sz w:val="24"/>
-          <w:szCs w:val="24"/>
-        </w:rPr>
-      </w:pPr>
-      <w:r>
-        <w:rPr>
-          <w:rFonts w:eastAsia="Georgia"/>
-          <w:bCs/>
-          <w:w w:val="90"/>
-          <w:sz w:val="24"/>
-          <w:szCs w:val="24"/>
-        </w:rPr>
-        <w:t>The evaluation of our multi-layered security framework involved comprehensive experiments conducted with a diverse group of participants. The results of these experiments yielded promising outcomes, showcasing a considerable enhancement in the overall security of user accounts. Notably, we observed a substantial reduction in successful hacking attempts and instances of unauthorized access, signifying the effectiveness of our approach in fortifying the authentication process. Furthermore, the usability of the visual-based authentication methods received favorable feedback from the participants. Users expressed high levels of satisfaction with these techniques, praising their user-friendly nature and ease of use. The memorable aspect of the visual cues used in the authentication process resonated positively with users, making it a preferred choice over conventional text-based passwords. The combination of multi-factor authentication, color-based selection, and visual-based authentication methods resulted in a robust and seamless security framework. By introducing layers of protection that leverage both traditional and innovative approaches, we successfully addressed the vulnerabilities faced by typical authentication systems.</w:t>
-      </w:r>
-    </w:p>
-    <w:p>
-      <w:pPr>
-        <w:spacing w:line="360" w:lineRule="auto"/>
-        <w:ind w:firstLine="720"/>
-        <w:jc w:val="both"/>
-        <w:rPr>
-          <w:rFonts w:eastAsia="Georgia"/>
-          <w:bCs/>
-          <w:w w:val="90"/>
-          <w:sz w:val="24"/>
-          <w:szCs w:val="24"/>
-        </w:rPr>
-      </w:pPr>
-      <w:r>
-        <w:rPr>
-          <w:rFonts w:eastAsia="Georgia"/>
-          <w:bCs/>
-          <w:w w:val="90"/>
-          <w:sz w:val="24"/>
-          <w:szCs w:val="24"/>
-        </w:rPr>
-        <w:t>The experimental results validate the efficacy and user acceptance of our multi-layered security framework. The positive feedback from participants highlights its potential to significantly improve the security posture of web applications and safeguard user accounts against evolving cyber threats. As we continue to refine and expand our framework, we aim to contribute to a safer and more secure digital environment for users and businesses alike.</w:t>
-      </w:r>
-    </w:p>
-    <w:p>
-      <w:pPr>
-        <w:spacing w:line="360" w:lineRule="auto"/>
-        <w:ind w:firstLine="720"/>
-        <w:jc w:val="both"/>
-        <w:rPr>
-          <w:rFonts w:eastAsia="Georgia"/>
-          <w:bCs/>
-          <w:w w:val="90"/>
-          <w:sz w:val="24"/>
-          <w:szCs w:val="24"/>
-          <w:lang w:val="en-US"/>
-        </w:rPr>
-      </w:pPr>
-      <w:r>
-        <w:rPr>
-          <w:rFonts w:eastAsia="Georgia"/>
-          <w:bCs/>
-          <w:w w:val="90"/>
-          <w:sz w:val="24"/>
-          <w:szCs w:val="24"/>
-          <w:lang w:val="en-US"/>
-        </w:rPr>
-        <w:t>Addressing the challenges and vulnerabilities in social media security is of utmost importance to safeguard user accounts and protect sensitive information. The ever-evolving cyber threat landscape demands a comprehensive and collaborative approach involving advanced technical solutions, user education, and close cooperation between platforms and security experts</w:t>
-      </w:r>
-      <w:r>
-        <w:rPr>
-          <w:rFonts w:eastAsia="Georgia"/>
-          <w:bCs/>
-          <w:w w:val="90"/>
-          <w:sz w:val="24"/>
-          <w:szCs w:val="24"/>
-          <w:lang w:val="en-US"/>
-        </w:rPr>
-        <w:t xml:space="preserve">. </w:t>
-      </w:r>
-      <w:r>
-        <w:rPr>
-          <w:rFonts w:eastAsia="Georgia"/>
-          <w:bCs/>
-          <w:w w:val="90"/>
-          <w:sz w:val="24"/>
-          <w:szCs w:val="24"/>
-          <w:lang w:val="en-US"/>
-        </w:rPr>
-        <w:t xml:space="preserve">By systematically analyzing the phenomena and processes related to social media security, we aim to propose a comprehensive and effective security framework. Drawing on theoretical underpinnings and insights from existing research, industry reports, and user feedback, we can develop targeted strategies to fortify the security of social media platforms, fostering </w:t>
-      </w:r>
-      <w:r>
-        <w:rPr>
-          <w:rFonts w:eastAsia="Georgia"/>
-          <w:bCs/>
-          <w:w w:val="90"/>
-          <w:sz w:val="24"/>
-          <w:szCs w:val="24"/>
-          <w:lang w:val="en-US"/>
-        </w:rPr>
-        <w:lastRenderedPageBreak/>
-        <w:t>a safer and more trustworthy online environment for users.</w:t>
-      </w:r>
-    </w:p>
-    <w:p>
-      <w:pPr>
-        <w:spacing w:line="360" w:lineRule="auto"/>
-        <w:ind w:firstLine="720"/>
-        <w:jc w:val="both"/>
-        <w:rPr>
-          <w:rFonts w:eastAsia="Georgia"/>
-          <w:bCs/>
-          <w:w w:val="90"/>
-          <w:sz w:val="24"/>
-          <w:szCs w:val="24"/>
           <w:lang w:val="en-US"/>
         </w:rPr>
       </w:pPr>
@@ -9125,43 +8957,49 @@
           <w:w w:val="90"/>
           <w:lang w:val="en-US"/>
         </w:rPr>
-        <w:t xml:space="preserve">The development of </w:t>
-      </w:r>
-      <w:proofErr w:type="spellStart"/>
-      <w:r>
+        <w:t>The development of PixelChat, our groundbreaking social media application, is deeply rooted in a combination of state-of-the-art technologies and frameworks. Leveraging the prowess of Java 17, one of the most contemporary and robust programming languages, PixelChat benefits from portability, optimized performance, and enhanced security. Java's versatility ensures that our application remains scalable and adaptable to future advancements and needs.</w:t>
+      </w:r>
+    </w:p>
+    <w:p>
+      <w:pPr>
+        <w:pStyle w:val="BodyText"/>
+        <w:spacing w:line="360" w:lineRule="auto"/>
+        <w:ind w:firstLine="720"/>
+        <w:jc w:val="both"/>
         <w:rPr>
           <w:rFonts w:eastAsia="Georgia"/>
           <w:w w:val="90"/>
           <w:lang w:val="en-US"/>
         </w:rPr>
-        <w:t>PixelChat</w:t>
-      </w:r>
-      <w:proofErr w:type="spellEnd"/>
+      </w:pPr>
       <w:r>
         <w:rPr>
           <w:rFonts w:eastAsia="Georgia"/>
           <w:w w:val="90"/>
           <w:lang w:val="en-US"/>
         </w:rPr>
-        <w:t xml:space="preserve">, our groundbreaking social media application, is deeply rooted in a combination of state-of-the-art technologies and frameworks. Leveraging the prowess of Java 17, one of the most contemporary and robust programming languages, </w:t>
-      </w:r>
-      <w:proofErr w:type="spellStart"/>
-      <w:r>
+        <w:t>Spring Boot serves as the backbone of PixelChat's development framework. Recognized for its flexibility, security, and modularity, Spring Boot has emerged as a go-to framework for web application development. Its auto-configuration feature and embedded server facilitate rapid application development, ensuring that PixelChat remains agile and responsive. Coupled with this, Thymeleaf, a modern template engine, has been instrumental in rendering data and interfacing with users, creating an intuitive and immersive user experience.</w:t>
+      </w:r>
+    </w:p>
+    <w:p>
+      <w:pPr>
+        <w:pStyle w:val="BodyText"/>
+        <w:spacing w:line="360" w:lineRule="auto"/>
+        <w:ind w:firstLine="720"/>
+        <w:jc w:val="both"/>
         <w:rPr>
           <w:rFonts w:eastAsia="Georgia"/>
           <w:w w:val="90"/>
           <w:lang w:val="en-US"/>
         </w:rPr>
-        <w:t>PixelChat</w:t>
-      </w:r>
-      <w:proofErr w:type="spellEnd"/>
+      </w:pPr>
       <w:r>
         <w:rPr>
           <w:rFonts w:eastAsia="Georgia"/>
           <w:w w:val="90"/>
           <w:lang w:val="en-US"/>
         </w:rPr>
-        <w:t xml:space="preserve"> benefits from portability, optimized performance, and enhanced security. Java's versatility ensures that our application remains scalable and adaptable to future advancements and needs.</w:t>
+        <w:t>Data management and storage, pivotal components of any web application, are handled through the synergy of Jakarta Persistence API (JPA) and MySQL database. This combination ensures efficient data handling, retrieval, and storage, while also emphasizing security and data integrity. With user data privacy being paramount, we've turned to BouncyCastle for encryption. As a well-regarded and robust library in the realm of security, BouncyCastle ensures that the sensitive information of our users remains cloaked in layers of cryptographic protection.</w:t>
       </w:r>
     </w:p>
     <w:p>
@@ -9182,195 +9020,27 @@
           <w:w w:val="90"/>
           <w:lang w:val="en-US"/>
         </w:rPr>
-        <w:t xml:space="preserve">Spring Boot serves as the backbone of </w:t>
-      </w:r>
-      <w:proofErr w:type="spellStart"/>
-      <w:r>
+        <w:t>Furthermore, the Spring Boot Starter Mail package has been incorporated to equip PixelChat with the capability to dispatch emails, be it for notifications or crucial security alerts. This adds another dimension to our proactive approach to user security, ensuring timely alerts and updates.</w:t>
+      </w:r>
+    </w:p>
+    <w:p>
+      <w:pPr>
+        <w:pStyle w:val="BodyText"/>
+        <w:spacing w:line="360" w:lineRule="auto"/>
+        <w:jc w:val="both"/>
         <w:rPr>
           <w:rFonts w:eastAsia="Georgia"/>
           <w:w w:val="90"/>
           <w:lang w:val="en-US"/>
         </w:rPr>
-        <w:t>PixelChat's</w:t>
-      </w:r>
-      <w:proofErr w:type="spellEnd"/>
+      </w:pPr>
       <w:r>
         <w:rPr>
           <w:rFonts w:eastAsia="Georgia"/>
           <w:w w:val="90"/>
           <w:lang w:val="en-US"/>
         </w:rPr>
-        <w:t xml:space="preserve"> development framework. Recognized for its flexibility, security, and modularity, Spring Boot has emerged as a go-to framework for web application development. Its auto-configuration feature and embedded server facilitate rapid application development, ensuring that </w:t>
-      </w:r>
-      <w:proofErr w:type="spellStart"/>
-      <w:r>
-        <w:rPr>
-          <w:rFonts w:eastAsia="Georgia"/>
-          <w:w w:val="90"/>
-          <w:lang w:val="en-US"/>
-        </w:rPr>
-        <w:t>PixelChat</w:t>
-      </w:r>
-      <w:proofErr w:type="spellEnd"/>
-      <w:r>
-        <w:rPr>
-          <w:rFonts w:eastAsia="Georgia"/>
-          <w:w w:val="90"/>
-          <w:lang w:val="en-US"/>
-        </w:rPr>
-        <w:t xml:space="preserve"> remains agile and responsive. Coupled with this, </w:t>
-      </w:r>
-      <w:proofErr w:type="spellStart"/>
-      <w:r>
-        <w:rPr>
-          <w:rFonts w:eastAsia="Georgia"/>
-          <w:w w:val="90"/>
-          <w:lang w:val="en-US"/>
-        </w:rPr>
-        <w:t>Thymeleaf</w:t>
-      </w:r>
-      <w:proofErr w:type="spellEnd"/>
-      <w:r>
-        <w:rPr>
-          <w:rFonts w:eastAsia="Georgia"/>
-          <w:w w:val="90"/>
-          <w:lang w:val="en-US"/>
-        </w:rPr>
-        <w:t>, a modern template engine, has been instrumental in rendering data and interfacing with users, creating an intuitive and immersive user experience.</w:t>
-      </w:r>
-    </w:p>
-    <w:p>
-      <w:pPr>
-        <w:pStyle w:val="BodyText"/>
-        <w:spacing w:line="360" w:lineRule="auto"/>
-        <w:ind w:firstLine="720"/>
-        <w:jc w:val="both"/>
-        <w:rPr>
-          <w:rFonts w:eastAsia="Georgia"/>
-          <w:w w:val="90"/>
-          <w:lang w:val="en-US"/>
-        </w:rPr>
-      </w:pPr>
-      <w:r>
-        <w:rPr>
-          <w:rFonts w:eastAsia="Georgia"/>
-          <w:w w:val="90"/>
-          <w:lang w:val="en-US"/>
-        </w:rPr>
-        <w:t xml:space="preserve">Data management and storage, pivotal components of any web application, are handled through the synergy of Jakarta Persistence API (JPA) and MySQL database. This combination ensures efficient data handling, retrieval, and storage, while also emphasizing security and data integrity. With user data privacy being paramount, we've turned to </w:t>
-      </w:r>
-      <w:proofErr w:type="spellStart"/>
-      <w:r>
-        <w:rPr>
-          <w:rFonts w:eastAsia="Georgia"/>
-          <w:w w:val="90"/>
-          <w:lang w:val="en-US"/>
-        </w:rPr>
-        <w:t>BouncyCastle</w:t>
-      </w:r>
-      <w:proofErr w:type="spellEnd"/>
-      <w:r>
-        <w:rPr>
-          <w:rFonts w:eastAsia="Georgia"/>
-          <w:w w:val="90"/>
-          <w:lang w:val="en-US"/>
-        </w:rPr>
-        <w:t xml:space="preserve"> for encryption. As a well-regarded and robust library in the realm of security, </w:t>
-      </w:r>
-      <w:proofErr w:type="spellStart"/>
-      <w:r>
-        <w:rPr>
-          <w:rFonts w:eastAsia="Georgia"/>
-          <w:w w:val="90"/>
-          <w:lang w:val="en-US"/>
-        </w:rPr>
-        <w:t>BouncyCastle</w:t>
-      </w:r>
-      <w:proofErr w:type="spellEnd"/>
-      <w:r>
-        <w:rPr>
-          <w:rFonts w:eastAsia="Georgia"/>
-          <w:w w:val="90"/>
-          <w:lang w:val="en-US"/>
-        </w:rPr>
-        <w:t xml:space="preserve"> ensures that the sensitive information of our users remains cloaked in layers of cryptographic protection.</w:t>
-      </w:r>
-    </w:p>
-    <w:p>
-      <w:pPr>
-        <w:pStyle w:val="BodyText"/>
-        <w:spacing w:line="360" w:lineRule="auto"/>
-        <w:ind w:firstLine="720"/>
-        <w:jc w:val="both"/>
-        <w:rPr>
-          <w:rFonts w:eastAsia="Georgia"/>
-          <w:w w:val="90"/>
-          <w:lang w:val="en-US"/>
-        </w:rPr>
-      </w:pPr>
-      <w:r>
-        <w:rPr>
-          <w:rFonts w:eastAsia="Georgia"/>
-          <w:w w:val="90"/>
-          <w:lang w:val="en-US"/>
-        </w:rPr>
-        <w:t xml:space="preserve">Furthermore, the Spring Boot Starter Mail package has been incorporated to equip </w:t>
-      </w:r>
-      <w:proofErr w:type="spellStart"/>
-      <w:r>
-        <w:rPr>
-          <w:rFonts w:eastAsia="Georgia"/>
-          <w:w w:val="90"/>
-          <w:lang w:val="en-US"/>
-        </w:rPr>
-        <w:t>PixelChat</w:t>
-      </w:r>
-      <w:proofErr w:type="spellEnd"/>
-      <w:r>
-        <w:rPr>
-          <w:rFonts w:eastAsia="Georgia"/>
-          <w:w w:val="90"/>
-          <w:lang w:val="en-US"/>
-        </w:rPr>
-        <w:t xml:space="preserve"> with the capability to dispatch emails, be it for notifications or crucial security alerts. This adds another dimension to our proactive approach to user security, ensuring timely alerts and updates.</w:t>
-      </w:r>
-    </w:p>
-    <w:p>
-      <w:pPr>
-        <w:pStyle w:val="BodyText"/>
-        <w:spacing w:line="360" w:lineRule="auto"/>
-        <w:jc w:val="both"/>
-        <w:rPr>
-          <w:rFonts w:eastAsia="Georgia"/>
-          <w:w w:val="90"/>
-          <w:lang w:val="en-US"/>
-        </w:rPr>
-      </w:pPr>
-      <w:r>
-        <w:rPr>
-          <w:rFonts w:eastAsia="Georgia"/>
-          <w:w w:val="90"/>
-          <w:lang w:val="en-US"/>
-        </w:rPr>
-        <w:t xml:space="preserve">In summation, the technological choices and development framework for </w:t>
-      </w:r>
-      <w:proofErr w:type="spellStart"/>
-      <w:r>
-        <w:rPr>
-          <w:rFonts w:eastAsia="Georgia"/>
-          <w:w w:val="90"/>
-          <w:lang w:val="en-US"/>
-        </w:rPr>
-        <w:t>PixelChat</w:t>
-      </w:r>
-      <w:proofErr w:type="spellEnd"/>
-      <w:r>
-        <w:rPr>
-          <w:rFonts w:eastAsia="Georgia"/>
-          <w:w w:val="90"/>
-          <w:lang w:val="en-US"/>
-        </w:rPr>
-        <w:t xml:space="preserve"> have been meticulously selected. Each component, whether it's the programming language, the web framework, or the encryption library, converges to create an application that stands out not just for its functionality, but more crucially, for its commitment to user security and privacy.</w:t>
+        <w:t>In summation, the technological choices and development framework for PixelChat have been meticulously selected. Each component, whether it's the programming language, the web framework, or the encryption library, converges to create an application that stands out not just for its functionality, but more crucially, for its commitment to user security and privacy.</w:t>
       </w:r>
     </w:p>
     <w:p>
@@ -9738,55 +9408,15 @@
           <w:szCs w:val="24"/>
           <w:lang w:val="en-US"/>
         </w:rPr>
-        <w:t xml:space="preserve">Facebook/Cambridge </w:t>
-      </w:r>
-      <w:proofErr w:type="spellStart"/>
-      <w:r>
-        <w:rPr>
-          <w:b/>
-          <w:bCs/>
-          <w:sz w:val="24"/>
-          <w:szCs w:val="24"/>
-          <w:lang w:val="en-US"/>
-        </w:rPr>
-        <w:t>Analytica</w:t>
-      </w:r>
-      <w:proofErr w:type="spellEnd"/>
-      <w:r>
-        <w:rPr>
-          <w:b/>
-          <w:bCs/>
-          <w:sz w:val="24"/>
-          <w:szCs w:val="24"/>
-          <w:lang w:val="en-US"/>
-        </w:rPr>
-        <w:t xml:space="preserve"> (2018)</w:t>
-      </w:r>
-      <w:r>
-        <w:rPr>
-          <w:sz w:val="24"/>
-          <w:szCs w:val="24"/>
-          <w:lang w:val="en-US"/>
-        </w:rPr>
-        <w:t xml:space="preserve">: Perhaps one of the most talked-about data breaches in recent times, this scandal exposed the chinks in the armor of data handling protocols. The unauthorized access to data of millions of unsuspecting Facebook users underscored the urgent need for tighter data protection measures and better user </w:t>
-      </w:r>
-      <w:proofErr w:type="gramStart"/>
-      <w:r>
-        <w:rPr>
-          <w:sz w:val="24"/>
-          <w:szCs w:val="24"/>
-          <w:lang w:val="en-US"/>
-        </w:rPr>
-        <w:t>awareness.[</w:t>
-      </w:r>
-      <w:proofErr w:type="gramEnd"/>
-      <w:r>
-        <w:rPr>
-          <w:sz w:val="24"/>
-          <w:szCs w:val="24"/>
-          <w:lang w:val="en-US"/>
-        </w:rPr>
-        <w:t>25]</w:t>
+        <w:t>Facebook/Cambridge Analytica (2018)</w:t>
+      </w:r>
+      <w:r>
+        <w:rPr>
+          <w:sz w:val="24"/>
+          <w:szCs w:val="24"/>
+          <w:lang w:val="en-US"/>
+        </w:rPr>
+        <w:t>: Perhaps one of the most talked-about data breaches in recent times, this scandal exposed the chinks in the armor of data handling protocols. The unauthorized access to data of millions of unsuspecting Facebook users underscored the urgent need for tighter data protection measures and better user awareness.[25]</w:t>
       </w:r>
     </w:p>
     <w:p>
@@ -9822,25 +9452,7 @@
           <w:szCs w:val="24"/>
           <w:lang w:val="en-US"/>
         </w:rPr>
-        <w:t xml:space="preserve">: When high-profile Twitter accounts were hijacked, the world was given a masterclass on the dangers of social engineering techniques. This breach reiterated the fact that even the most secure platforms could be vulnerable if human factors were </w:t>
-      </w:r>
-      <w:proofErr w:type="gramStart"/>
-      <w:r>
-        <w:rPr>
-          <w:sz w:val="24"/>
-          <w:szCs w:val="24"/>
-          <w:lang w:val="en-US"/>
-        </w:rPr>
-        <w:t>exploited.[</w:t>
-      </w:r>
-      <w:proofErr w:type="gramEnd"/>
-      <w:r>
-        <w:rPr>
-          <w:sz w:val="24"/>
-          <w:szCs w:val="24"/>
-          <w:lang w:val="en-US"/>
-        </w:rPr>
-        <w:t>26]</w:t>
+        <w:t>: When high-profile Twitter accounts were hijacked, the world was given a masterclass on the dangers of social engineering techniques. This breach reiterated the fact that even the most secure platforms could be vulnerable if human factors were exploited.[26]</w:t>
       </w:r>
     </w:p>
     <w:p>
@@ -9876,25 +9488,7 @@
           <w:szCs w:val="24"/>
           <w:lang w:val="en-US"/>
         </w:rPr>
-        <w:t xml:space="preserve">: In a world that was becoming increasingly interconnected, the breach of 6.5 million user passwords from LinkedIn's databases emphasized how crucial it is to have robust password security practices in </w:t>
-      </w:r>
-      <w:proofErr w:type="gramStart"/>
-      <w:r>
-        <w:rPr>
-          <w:sz w:val="24"/>
-          <w:szCs w:val="24"/>
-          <w:lang w:val="en-US"/>
-        </w:rPr>
-        <w:t>place.[</w:t>
-      </w:r>
-      <w:proofErr w:type="gramEnd"/>
-      <w:r>
-        <w:rPr>
-          <w:sz w:val="24"/>
-          <w:szCs w:val="24"/>
-          <w:lang w:val="en-US"/>
-        </w:rPr>
-        <w:t>27]</w:t>
+        <w:t>: In a world that was becoming increasingly interconnected, the breach of 6.5 million user passwords from LinkedIn's databases emphasized how crucial it is to have robust password security practices in place.[27]</w:t>
       </w:r>
     </w:p>
     <w:p>
@@ -9914,7 +9508,6 @@
           <w:lang w:val="en-US"/>
         </w:rPr>
       </w:pPr>
-      <w:proofErr w:type="spellStart"/>
       <w:r>
         <w:rPr>
           <w:b/>
@@ -9923,62 +9516,15 @@
           <w:szCs w:val="24"/>
           <w:lang w:val="en-US"/>
         </w:rPr>
-        <w:t>MySpace</w:t>
-      </w:r>
-      <w:proofErr w:type="spellEnd"/>
-      <w:r>
-        <w:rPr>
-          <w:b/>
-          <w:bCs/>
-          <w:sz w:val="24"/>
-          <w:szCs w:val="24"/>
-          <w:lang w:val="en-US"/>
-        </w:rPr>
-        <w:t xml:space="preserve"> (2016)</w:t>
-      </w:r>
-      <w:r>
-        <w:rPr>
-          <w:sz w:val="24"/>
-          <w:szCs w:val="24"/>
-          <w:lang w:val="en-US"/>
-        </w:rPr>
-        <w:t xml:space="preserve">: Often considered a relic of the early internet era, </w:t>
-      </w:r>
-      <w:proofErr w:type="spellStart"/>
-      <w:r>
-        <w:rPr>
-          <w:sz w:val="24"/>
-          <w:szCs w:val="24"/>
-          <w:lang w:val="en-US"/>
-        </w:rPr>
-        <w:t>MySpace's</w:t>
-      </w:r>
-      <w:proofErr w:type="spellEnd"/>
-      <w:r>
-        <w:rPr>
-          <w:sz w:val="24"/>
-          <w:szCs w:val="24"/>
-          <w:lang w:val="en-US"/>
-        </w:rPr>
-        <w:t xml:space="preserve"> data breach served as a timely reminder. Over 360 million user accounts' data found its way to the dark web, emphasizing that data protection measures need to evolve </w:t>
-      </w:r>
-      <w:proofErr w:type="gramStart"/>
-      <w:r>
-        <w:rPr>
-          <w:sz w:val="24"/>
-          <w:szCs w:val="24"/>
-          <w:lang w:val="en-US"/>
-        </w:rPr>
-        <w:t>continuously.[</w:t>
-      </w:r>
-      <w:proofErr w:type="gramEnd"/>
-      <w:r>
-        <w:rPr>
-          <w:sz w:val="24"/>
-          <w:szCs w:val="24"/>
-          <w:lang w:val="en-US"/>
-        </w:rPr>
-        <w:t>28]</w:t>
+        <w:t>MySpace (2016)</w:t>
+      </w:r>
+      <w:r>
+        <w:rPr>
+          <w:sz w:val="24"/>
+          <w:szCs w:val="24"/>
+          <w:lang w:val="en-US"/>
+        </w:rPr>
+        <w:t>: Often considered a relic of the early internet era, MySpace's data breach served as a timely reminder. Over 360 million user accounts' data found its way to the dark web, emphasizing that data protection measures need to evolve continuously.[28]</w:t>
       </w:r>
     </w:p>
     <w:p>
@@ -10014,25 +9560,7 @@
           <w:szCs w:val="24"/>
           <w:lang w:val="en-US"/>
         </w:rPr>
-        <w:t xml:space="preserve">: As a platform popular among younger users, Snapchat's data breach had broader implications. With 4.6 million usernames and phone numbers exposed, it became evident that even newer, supposedly secure platforms weren't immune to security </w:t>
-      </w:r>
-      <w:proofErr w:type="gramStart"/>
-      <w:r>
-        <w:rPr>
-          <w:sz w:val="24"/>
-          <w:szCs w:val="24"/>
-          <w:lang w:val="en-US"/>
-        </w:rPr>
-        <w:t>lapses.[</w:t>
-      </w:r>
-      <w:proofErr w:type="gramEnd"/>
-      <w:r>
-        <w:rPr>
-          <w:sz w:val="24"/>
-          <w:szCs w:val="24"/>
-          <w:lang w:val="en-US"/>
-        </w:rPr>
-        <w:t>29]</w:t>
+        <w:t>: As a platform popular among younger users, Snapchat's data breach had broader implications. With 4.6 million usernames and phone numbers exposed, it became evident that even newer, supposedly secure platforms weren't immune to security lapses.[29]</w:t>
       </w:r>
     </w:p>
     <w:p>
@@ -11536,21 +11064,12 @@
         </w:rPr>
         <w:t>E</w:t>
       </w:r>
-      <w:proofErr w:type="spellStart"/>
-      <w:r>
-        <w:rPr>
-          <w:w w:val="90"/>
-          <w:lang w:val="en-US"/>
-        </w:rPr>
-        <w:t>quifax</w:t>
-      </w:r>
-      <w:proofErr w:type="spellEnd"/>
-      <w:r>
-        <w:rPr>
-          <w:w w:val="90"/>
-          <w:lang w:val="en-US"/>
-        </w:rPr>
-        <w:t>, one of the world's largest credit bureaus, suffered a massive security breach in 2017, which sent shockwaves across the cybersecurity landscape. The sheer magnitude of the data compromised—personal details of approximately 147 million consumers—made it one of the most significant breaches in history.</w:t>
+      <w:r>
+        <w:rPr>
+          <w:w w:val="90"/>
+          <w:lang w:val="en-US"/>
+        </w:rPr>
+        <w:t>quifax, one of the world's largest credit bureaus, suffered a massive security breach in 2017, which sent shockwaves across the cybersecurity landscape. The sheer magnitude of the data compromised—personal details of approximately 147 million consumers—made it one of the most significant breaches in history.</w:t>
       </w:r>
     </w:p>
     <w:p>
@@ -11730,23 +11249,7 @@
           <w:w w:val="90"/>
           <w:lang w:val="en-US"/>
         </w:rPr>
-        <w:t xml:space="preserve">The Facebook-Cambridge </w:t>
-      </w:r>
-      <w:proofErr w:type="spellStart"/>
-      <w:r>
-        <w:rPr>
-          <w:w w:val="90"/>
-          <w:lang w:val="en-US"/>
-        </w:rPr>
-        <w:t>Analytica</w:t>
-      </w:r>
-      <w:proofErr w:type="spellEnd"/>
-      <w:r>
-        <w:rPr>
-          <w:w w:val="90"/>
-          <w:lang w:val="en-US"/>
-        </w:rPr>
-        <w:t xml:space="preserve"> scandal is less about conventional cybersecurity and more about data privacy, ethics, and consent, yet its implications were profound.</w:t>
+        <w:t>The Facebook-Cambridge Analytica scandal is less about conventional cybersecurity and more about data privacy, ethics, and consent, yet its implications were profound.</w:t>
       </w:r>
       <w:r>
         <w:rPr>
@@ -11760,23 +11263,7 @@
           <w:w w:val="90"/>
           <w:lang w:val="en-US"/>
         </w:rPr>
-        <w:t xml:space="preserve">Facebook, with its vast user base, holds an extensive amount of user data. Third-party applications, once given permission, could access a wealth of user information via Facebook's API. Cambridge </w:t>
-      </w:r>
-      <w:proofErr w:type="spellStart"/>
-      <w:r>
-        <w:rPr>
-          <w:w w:val="90"/>
-          <w:lang w:val="en-US"/>
-        </w:rPr>
-        <w:t>Analytica</w:t>
-      </w:r>
-      <w:proofErr w:type="spellEnd"/>
-      <w:r>
-        <w:rPr>
-          <w:w w:val="90"/>
-          <w:lang w:val="en-US"/>
-        </w:rPr>
-        <w:t>, a political consulting firm, exploited this data access. Through an innocuous-looking quiz app, they harvested data from not only the users of the app but also their friends, leading to a data harvest of over 87 million users. This data was then allegedly used to influence voting in political campaigns, most notably the 2016 U.S. Presidential Election.</w:t>
+        <w:t>Facebook, with its vast user base, holds an extensive amount of user data. Third-party applications, once given permission, could access a wealth of user information via Facebook's API. Cambridge Analytica, a political consulting firm, exploited this data access. Through an innocuous-looking quiz app, they harvested data from not only the users of the app but also their friends, leading to a data harvest of over 87 million users. This data was then allegedly used to influence voting in political campaigns, most notably the 2016 U.S. Presidential Election.</w:t>
       </w:r>
     </w:p>
     <w:p>
@@ -12027,28 +11514,13 @@
           <w:w w:val="90"/>
           <w:lang w:val="en-US"/>
         </w:rPr>
-        <w:t xml:space="preserve">These incidents underlined several lessons for the industry. Firstly, the necessity of robust, multi-layered security defenses to protect against sophisticated threats. Secondly, the value of transparency and timely disclosure - Yahoo was heavily criticized for its delayed revelations. And thirdly, it emphasized the long-lasting business repercussions of significant security lapses, from financial penalties to reputational </w:t>
-      </w:r>
-      <w:proofErr w:type="gramStart"/>
-      <w:r>
-        <w:rPr>
-          <w:w w:val="90"/>
-          <w:lang w:val="en-US"/>
-        </w:rPr>
-        <w:t>damage.</w:t>
-      </w:r>
-      <w:r>
-        <w:rPr>
-          <w:w w:val="90"/>
-        </w:rPr>
-        <w:t>[</w:t>
-      </w:r>
-      <w:proofErr w:type="gramEnd"/>
-      <w:r>
-        <w:rPr>
-          <w:w w:val="90"/>
-        </w:rPr>
-        <w:t>65]</w:t>
+        <w:t>These incidents underlined several lessons for the industry. Firstly, the necessity of robust, multi-layered security defenses to protect against sophisticated threats. Secondly, the value of transparency and timely disclosure - Yahoo was heavily criticized for its delayed revelations. And thirdly, it emphasized the long-lasting business repercussions of significant security lapses, from financial penalties to reputational damage.</w:t>
+      </w:r>
+      <w:r>
+        <w:rPr>
+          <w:w w:val="90"/>
+        </w:rPr>
+        <w:t>[65]</w:t>
       </w:r>
     </w:p>
     <w:p>
@@ -12213,28 +11685,13 @@
           <w:w w:val="90"/>
           <w:lang w:val="en-US"/>
         </w:rPr>
-        <w:t xml:space="preserve">The Marriott breach serves as a reminder of the multifaceted challenges in cybersecurity. It's not just about defending against external threats but also ensuring that internal processes, like mergers and acquisitions, are executed with a security-first mindset. The incident underscores the need for holistic cybersecurity practices that account for every aspect of an organization's </w:t>
-      </w:r>
-      <w:proofErr w:type="gramStart"/>
-      <w:r>
-        <w:rPr>
-          <w:w w:val="90"/>
-          <w:lang w:val="en-US"/>
-        </w:rPr>
-        <w:t>operations.</w:t>
-      </w:r>
-      <w:r>
-        <w:rPr>
-          <w:w w:val="90"/>
-        </w:rPr>
-        <w:t>[</w:t>
-      </w:r>
-      <w:proofErr w:type="gramEnd"/>
-      <w:r>
-        <w:rPr>
-          <w:w w:val="90"/>
-        </w:rPr>
-        <w:t>66]</w:t>
+        <w:t>The Marriott breach serves as a reminder of the multifaceted challenges in cybersecurity. It's not just about defending against external threats but also ensuring that internal processes, like mergers and acquisitions, are executed with a security-first mindset. The incident underscores the need for holistic cybersecurity practices that account for every aspect of an organization's operations.</w:t>
+      </w:r>
+      <w:r>
+        <w:rPr>
+          <w:w w:val="90"/>
+        </w:rPr>
+        <w:t>[66]</w:t>
       </w:r>
     </w:p>
     <w:p>
@@ -12935,27 +12392,7 @@
           <w:szCs w:val="24"/>
           <w:lang w:val="en-US"/>
         </w:rPr>
-        <w:t xml:space="preserve">As web applications continue to evolve and play an integral role in our daily lives, their security becomes paramount. </w:t>
-      </w:r>
-      <w:proofErr w:type="spellStart"/>
-      <w:r>
-        <w:rPr>
-          <w:w w:val="90"/>
-          <w:sz w:val="24"/>
-          <w:szCs w:val="24"/>
-          <w:lang w:val="en-US"/>
-        </w:rPr>
-        <w:t>PixelChat</w:t>
-      </w:r>
-      <w:proofErr w:type="spellEnd"/>
-      <w:r>
-        <w:rPr>
-          <w:w w:val="90"/>
-          <w:sz w:val="24"/>
-          <w:szCs w:val="24"/>
-          <w:lang w:val="en-US"/>
-        </w:rPr>
-        <w:t>, in recognizing the ever-present cybersecurity threats, aims to incorporate lessons from past incidents into its foundational security strategies. The objective is to build a framework that not only anticipates threats but also mitigates them effectively.</w:t>
+        <w:t>As web applications continue to evolve and play an integral role in our daily lives, their security becomes paramount. PixelChat, in recognizing the ever-present cybersecurity threats, aims to incorporate lessons from past incidents into its foundational security strategies. The objective is to build a framework that not only anticipates threats but also mitigates them effectively.</w:t>
       </w:r>
     </w:p>
     <w:p>
@@ -12980,47 +12417,7 @@
           <w:szCs w:val="24"/>
           <w:lang w:val="en-US"/>
         </w:rPr>
-        <w:t xml:space="preserve">The importance of conducting regular security audits cannot be understated. These audits offer a deep dive into the application's architecture, seeking potential vulnerabilities that might be exploited by cyber adversaries. For </w:t>
-      </w:r>
-      <w:proofErr w:type="spellStart"/>
-      <w:r>
-        <w:rPr>
-          <w:w w:val="90"/>
-          <w:sz w:val="24"/>
-          <w:szCs w:val="24"/>
-          <w:lang w:val="en-US"/>
-        </w:rPr>
-        <w:t>PixelChat</w:t>
-      </w:r>
-      <w:proofErr w:type="spellEnd"/>
-      <w:r>
-        <w:rPr>
-          <w:w w:val="90"/>
-          <w:sz w:val="24"/>
-          <w:szCs w:val="24"/>
-          <w:lang w:val="en-US"/>
-        </w:rPr>
-        <w:t xml:space="preserve">, these audits serve a dual purpose. First, they identify weak points in the current security setup, providing actionable insights for rectification. Second, they instill a culture of continuous improvement and vigilance within the development and operations teams. By regularly evaluating the system's defenses, </w:t>
-      </w:r>
-      <w:proofErr w:type="spellStart"/>
-      <w:r>
-        <w:rPr>
-          <w:w w:val="90"/>
-          <w:sz w:val="24"/>
-          <w:szCs w:val="24"/>
-          <w:lang w:val="en-US"/>
-        </w:rPr>
-        <w:t>PixelChat</w:t>
-      </w:r>
-      <w:proofErr w:type="spellEnd"/>
-      <w:r>
-        <w:rPr>
-          <w:w w:val="90"/>
-          <w:sz w:val="24"/>
-          <w:szCs w:val="24"/>
-          <w:lang w:val="en-US"/>
-        </w:rPr>
-        <w:t xml:space="preserve"> ensures that it stays ahead of emerging threats and remains resilient against sophisticated attack vectors.</w:t>
+        <w:t>The importance of conducting regular security audits cannot be understated. These audits offer a deep dive into the application's architecture, seeking potential vulnerabilities that might be exploited by cyber adversaries. For PixelChat, these audits serve a dual purpose. First, they identify weak points in the current security setup, providing actionable insights for rectification. Second, they instill a culture of continuous improvement and vigilance within the development and operations teams. By regularly evaluating the system's defenses, PixelChat ensures that it stays ahead of emerging threats and remains resilient against sophisticated attack vectors.</w:t>
       </w:r>
     </w:p>
     <w:p>
@@ -13045,27 +12442,7 @@
           <w:szCs w:val="24"/>
           <w:lang w:val="en-US"/>
         </w:rPr>
-        <w:t xml:space="preserve">In the age of data breaches, where sensitive user data is always at risk, encryption stands as the last line of defense. </w:t>
-      </w:r>
-      <w:proofErr w:type="spellStart"/>
-      <w:r>
-        <w:rPr>
-          <w:w w:val="90"/>
-          <w:sz w:val="24"/>
-          <w:szCs w:val="24"/>
-          <w:lang w:val="en-US"/>
-        </w:rPr>
-        <w:t>PixelChat</w:t>
-      </w:r>
-      <w:proofErr w:type="spellEnd"/>
-      <w:r>
-        <w:rPr>
-          <w:w w:val="90"/>
-          <w:sz w:val="24"/>
-          <w:szCs w:val="24"/>
-          <w:lang w:val="en-US"/>
-        </w:rPr>
-        <w:t xml:space="preserve"> prioritizes state-of-the-art encryption methods to protect user data both in transit and at rest. By rendering data indecipherable without the correct decryption key, even if attackers manage to access the data, they cannot use or understand it. This level of protection ensures that user trust remains intact and that the platform adheres to global data protection standards.</w:t>
+        <w:t>In the age of data breaches, where sensitive user data is always at risk, encryption stands as the last line of defense. PixelChat prioritizes state-of-the-art encryption methods to protect user data both in transit and at rest. By rendering data indecipherable without the correct decryption key, even if attackers manage to access the data, they cannot use or understand it. This level of protection ensures that user trust remains intact and that the platform adheres to global data protection standards.</w:t>
       </w:r>
     </w:p>
     <w:p>
@@ -13090,47 +12467,7 @@
           <w:szCs w:val="24"/>
           <w:lang w:val="en-US"/>
         </w:rPr>
-        <w:t xml:space="preserve">Data transparency forms the cornerstone of user trust. </w:t>
-      </w:r>
-      <w:proofErr w:type="spellStart"/>
-      <w:r>
-        <w:rPr>
-          <w:w w:val="90"/>
-          <w:sz w:val="24"/>
-          <w:szCs w:val="24"/>
-          <w:lang w:val="en-US"/>
-        </w:rPr>
-        <w:t>PixelChat</w:t>
-      </w:r>
-      <w:proofErr w:type="spellEnd"/>
-      <w:r>
-        <w:rPr>
-          <w:w w:val="90"/>
-          <w:sz w:val="24"/>
-          <w:szCs w:val="24"/>
-          <w:lang w:val="en-US"/>
-        </w:rPr>
-        <w:t xml:space="preserve"> is committed to ensuring that users are always in the loop regarding their data. Every piece of information collected has a clear purpose, and users are always informed about its intended use. Furthermore, </w:t>
-      </w:r>
-      <w:proofErr w:type="spellStart"/>
-      <w:r>
-        <w:rPr>
-          <w:w w:val="90"/>
-          <w:sz w:val="24"/>
-          <w:szCs w:val="24"/>
-          <w:lang w:val="en-US"/>
-        </w:rPr>
-        <w:t>PixelChat's</w:t>
-      </w:r>
-      <w:proofErr w:type="spellEnd"/>
-      <w:r>
-        <w:rPr>
-          <w:w w:val="90"/>
-          <w:sz w:val="24"/>
-          <w:szCs w:val="24"/>
-          <w:lang w:val="en-US"/>
-        </w:rPr>
-        <w:t xml:space="preserve"> commitment to transparency extends to giving users control over their data, from access to deletion rights. This proactive approach not only ensures regulatory compliance but also builds a foundation of trust between the platform and its users.</w:t>
+        <w:t>Data transparency forms the cornerstone of user trust. PixelChat is committed to ensuring that users are always in the loop regarding their data. Every piece of information collected has a clear purpose, and users are always informed about its intended use. Furthermore, PixelChat's commitment to transparency extends to giving users control over their data, from access to deletion rights. This proactive approach not only ensures regulatory compliance but also builds a foundation of trust between the platform and its users.</w:t>
       </w:r>
     </w:p>
     <w:p>
@@ -13155,47 +12492,7 @@
           <w:szCs w:val="24"/>
           <w:lang w:val="en-US"/>
         </w:rPr>
-        <w:t xml:space="preserve">The cybersecurity landscape is vast, and often, applications rely on third-party services for specific functionalities. However, every integration introduces potential vulnerabilities. </w:t>
-      </w:r>
-      <w:proofErr w:type="spellStart"/>
-      <w:r>
-        <w:rPr>
-          <w:w w:val="90"/>
-          <w:sz w:val="24"/>
-          <w:szCs w:val="24"/>
-          <w:lang w:val="en-US"/>
-        </w:rPr>
-        <w:t>PixelChat</w:t>
-      </w:r>
-      <w:proofErr w:type="spellEnd"/>
-      <w:r>
-        <w:rPr>
-          <w:w w:val="90"/>
-          <w:sz w:val="24"/>
-          <w:szCs w:val="24"/>
-          <w:lang w:val="en-US"/>
-        </w:rPr>
-        <w:t xml:space="preserve"> recognizes this and has established a rigorous third-party vetting procedure. Before any external service is integrated into the platform, it undergoes a comprehensive security assessment. This ensures that the third-party service adheres to </w:t>
-      </w:r>
-      <w:proofErr w:type="spellStart"/>
-      <w:r>
-        <w:rPr>
-          <w:w w:val="90"/>
-          <w:sz w:val="24"/>
-          <w:szCs w:val="24"/>
-          <w:lang w:val="en-US"/>
-        </w:rPr>
-        <w:t>PixelChat's</w:t>
-      </w:r>
-      <w:proofErr w:type="spellEnd"/>
-      <w:r>
-        <w:rPr>
-          <w:w w:val="90"/>
-          <w:sz w:val="24"/>
-          <w:szCs w:val="24"/>
-          <w:lang w:val="en-US"/>
-        </w:rPr>
-        <w:t xml:space="preserve"> high-security standards and doesn't introduce new vulnerabilities.</w:t>
+        <w:t>The cybersecurity landscape is vast, and often, applications rely on third-party services for specific functionalities. However, every integration introduces potential vulnerabilities. PixelChat recognizes this and has established a rigorous third-party vetting procedure. Before any external service is integrated into the platform, it undergoes a comprehensive security assessment. This ensures that the third-party service adheres to PixelChat's high-security standards and doesn't introduce new vulnerabilities.</w:t>
       </w:r>
     </w:p>
     <w:p>
@@ -13220,47 +12517,7 @@
           <w:szCs w:val="24"/>
           <w:lang w:val="en-US"/>
         </w:rPr>
-        <w:t xml:space="preserve"> </w:t>
-      </w:r>
-      <w:proofErr w:type="spellStart"/>
-      <w:r>
-        <w:rPr>
-          <w:w w:val="90"/>
-          <w:sz w:val="24"/>
-          <w:szCs w:val="24"/>
-          <w:lang w:val="en-US"/>
-        </w:rPr>
-        <w:t>PixelChat</w:t>
-      </w:r>
-      <w:proofErr w:type="spellEnd"/>
-      <w:r>
-        <w:rPr>
-          <w:w w:val="90"/>
-          <w:sz w:val="24"/>
-          <w:szCs w:val="24"/>
-          <w:lang w:val="en-US"/>
-        </w:rPr>
-        <w:t xml:space="preserve"> understands that the most robust security systems can be compromised by human error. Therefore, user education is a priority. By conducting regular security training sessions, </w:t>
-      </w:r>
-      <w:proofErr w:type="spellStart"/>
-      <w:r>
-        <w:rPr>
-          <w:w w:val="90"/>
-          <w:sz w:val="24"/>
-          <w:szCs w:val="24"/>
-          <w:lang w:val="en-US"/>
-        </w:rPr>
-        <w:t>PixelChat</w:t>
-      </w:r>
-      <w:proofErr w:type="spellEnd"/>
-      <w:r>
-        <w:rPr>
-          <w:w w:val="90"/>
-          <w:sz w:val="24"/>
-          <w:szCs w:val="24"/>
-          <w:lang w:val="en-US"/>
-        </w:rPr>
-        <w:t xml:space="preserve"> ensures that its users are aware of common cyber threats. From recognizing phishing attempts to understanding the importance of strong passwords, these training sessions aim to equip users with the knowledge they need to protect themselves and, by extension, the platform.</w:t>
+        <w:t xml:space="preserve"> PixelChat understands that the most robust security systems can be compromised by human error. Therefore, user education is a priority. By conducting regular security training sessions, PixelChat ensures that its users are aware of common cyber threats. From recognizing phishing attempts to understanding the importance of strong passwords, these training sessions aim to equip users with the knowledge they need to protect themselves and, by extension, the platform.</w:t>
       </w:r>
     </w:p>
     <w:p>
@@ -13286,47 +12543,7 @@
           <w:lang w:val="en-US"/>
         </w:rPr>
         <w:lastRenderedPageBreak/>
-        <w:t xml:space="preserve">In conclusion, </w:t>
-      </w:r>
-      <w:proofErr w:type="spellStart"/>
-      <w:r>
-        <w:rPr>
-          <w:w w:val="90"/>
-          <w:sz w:val="24"/>
-          <w:szCs w:val="24"/>
-          <w:lang w:val="en-US"/>
-        </w:rPr>
-        <w:t>PixelChat's</w:t>
-      </w:r>
-      <w:proofErr w:type="spellEnd"/>
-      <w:r>
-        <w:rPr>
-          <w:w w:val="90"/>
-          <w:sz w:val="24"/>
-          <w:szCs w:val="24"/>
-          <w:lang w:val="en-US"/>
-        </w:rPr>
-        <w:t xml:space="preserve"> three-layered security framework is a testament to its commitment to user security. By drawing on lessons from past security incidents and incorporating the insights into its foundational strategies, </w:t>
-      </w:r>
-      <w:proofErr w:type="spellStart"/>
-      <w:r>
-        <w:rPr>
-          <w:w w:val="90"/>
-          <w:sz w:val="24"/>
-          <w:szCs w:val="24"/>
-          <w:lang w:val="en-US"/>
-        </w:rPr>
-        <w:t>PixelChat</w:t>
-      </w:r>
-      <w:proofErr w:type="spellEnd"/>
-      <w:r>
-        <w:rPr>
-          <w:w w:val="90"/>
-          <w:sz w:val="24"/>
-          <w:szCs w:val="24"/>
-          <w:lang w:val="en-US"/>
-        </w:rPr>
-        <w:t xml:space="preserve"> aims to offer a platform that is not only functional but also secure. The subsequent chapter will detail the implementation of this framework, showcasing its effectiveness in safeguarding user data and fortifying the application against cyber threats.</w:t>
+        <w:t>In conclusion, PixelChat's three-layered security framework is a testament to its commitment to user security. By drawing on lessons from past security incidents and incorporating the insights into its foundational strategies, PixelChat aims to offer a platform that is not only functional but also secure. The subsequent chapter will detail the implementation of this framework, showcasing its effectiveness in safeguarding user data and fortifying the application against cyber threats.</w:t>
       </w:r>
     </w:p>
     <w:p>
@@ -14168,23 +13385,7 @@
           <w:w w:val="90"/>
           <w:lang w:val="en-US"/>
         </w:rPr>
-        <w:t xml:space="preserve">From a research perspective, the goldmine of data this method yields </w:t>
-      </w:r>
-      <w:proofErr w:type="gramStart"/>
-      <w:r>
-        <w:rPr>
-          <w:w w:val="90"/>
-          <w:lang w:val="en-US"/>
-        </w:rPr>
-        <w:t>is</w:t>
-      </w:r>
-      <w:proofErr w:type="gramEnd"/>
-      <w:r>
-        <w:rPr>
-          <w:w w:val="90"/>
-          <w:lang w:val="en-US"/>
-        </w:rPr>
-        <w:t xml:space="preserve"> unparalleled. Traditional </w:t>
+        <w:t xml:space="preserve">From a research perspective, the goldmine of data this method yields is unparalleled. Traditional </w:t>
       </w:r>
       <w:r>
         <w:rPr>
@@ -14198,21 +13399,12 @@
         </w:rPr>
         <w:t xml:space="preserve"> </w:t>
       </w:r>
-      <w:proofErr w:type="gramStart"/>
-      <w:r>
-        <w:rPr>
-          <w:w w:val="90"/>
-          <w:lang w:val="en-US"/>
-        </w:rPr>
-        <w:t>offer</w:t>
-      </w:r>
-      <w:proofErr w:type="gramEnd"/>
-      <w:r>
-        <w:rPr>
-          <w:w w:val="90"/>
-          <w:lang w:val="en-US"/>
-        </w:rPr>
-        <w:t xml:space="preserve"> binary data: right or wrong. In contrast, our approach reveals patterns, preferences, and even potential psychological insights. Do users gravitate towards cooler or warmer shades? Is there a commonality in shade selection based on demographics or geography? The research avenues are both exciting and profound.</w:t>
+      <w:r>
+        <w:rPr>
+          <w:w w:val="90"/>
+          <w:lang w:val="en-US"/>
+        </w:rPr>
+        <w:t>offer binary data: right or wrong. In contrast, our approach reveals patterns, preferences, and even potential psychological insights. Do users gravitate towards cooler or warmer shades? Is there a commonality in shade selection based on demographics or geography? The research avenues are both exciting and profound.</w:t>
       </w:r>
     </w:p>
     <w:p>
@@ -14354,23 +13546,7 @@
           <w:w w:val="90"/>
           <w:lang w:val="en-US"/>
         </w:rPr>
-        <w:t xml:space="preserve">Security, however, remains paramount. While traditional text-based passwords are prone to brute force assaults and the occasional over-the-shoulder prying eyes, deciphering a user's unique color pattern is a cryptographic conundrum. The challenge of guessing the correct color combination amplifies with every additional hue, a security feature echoed by </w:t>
-      </w:r>
-      <w:proofErr w:type="spellStart"/>
-      <w:r>
-        <w:rPr>
-          <w:w w:val="90"/>
-          <w:lang w:val="en-US"/>
-        </w:rPr>
-        <w:t>Salehi-Abari</w:t>
-      </w:r>
-      <w:proofErr w:type="spellEnd"/>
-      <w:r>
-        <w:rPr>
-          <w:w w:val="90"/>
-          <w:lang w:val="en-US"/>
-        </w:rPr>
-        <w:t xml:space="preserve"> and Biddle's seminal 2015 study [77].</w:t>
+        <w:t>Security, however, remains paramount. While traditional text-based passwords are prone to brute force assaults and the occasional over-the-shoulder prying eyes, deciphering a user's unique color pattern is a cryptographic conundrum. The challenge of guessing the correct color combination amplifies with every additional hue, a security feature echoed by Salehi-Abari and Biddle's seminal 2015 study [77].</w:t>
       </w:r>
     </w:p>
     <w:p>
@@ -14775,39 +13951,7 @@
           <w:w w:val="90"/>
           <w:lang w:val="en-US"/>
         </w:rPr>
-        <w:t xml:space="preserve">The top tier of our security framework represents not just a technological advancement, but also a paradigm </w:t>
-      </w:r>
-      <w:proofErr w:type="gramStart"/>
-      <w:r>
-        <w:rPr>
-          <w:w w:val="90"/>
-          <w:lang w:val="en-US"/>
-        </w:rPr>
-        <w:t>shift</w:t>
-      </w:r>
-      <w:proofErr w:type="gramEnd"/>
-      <w:r>
-        <w:rPr>
-          <w:w w:val="90"/>
-          <w:lang w:val="en-US"/>
-        </w:rPr>
-        <w:t xml:space="preserve"> in the way we perceive and implement digital protection. This apex layer, dubbed the Advanced Image-Based Password Techniques, is a brilliant amalgamation of innovation, visual artistry, and technical prowess. Elegantly weaving </w:t>
-      </w:r>
-      <w:proofErr w:type="gramStart"/>
-      <w:r>
-        <w:rPr>
-          <w:w w:val="90"/>
-          <w:lang w:val="en-US"/>
-        </w:rPr>
-        <w:t>together</w:t>
-      </w:r>
-      <w:proofErr w:type="gramEnd"/>
-      <w:r>
-        <w:rPr>
-          <w:w w:val="90"/>
-          <w:lang w:val="en-US"/>
-        </w:rPr>
-        <w:t xml:space="preserve"> the finesse of visual appeal with the unyielding strength of encryption mechanisms, it stands as a testament to the potential of interdisciplinary synergy. Positioned with distinction at the vanguard of authentication strategies, this method seamlessly marries the cognitive ease of human visual recognition with the impenetrable depths of cryptic algorithms. In a digital era where security challenges are as dynamic as they are daunting, this technique emerges as a beacon, illuminating the path to </w:t>
+        <w:t xml:space="preserve">The top tier of our security framework represents not just a technological advancement, but also a paradigm shift in the way we perceive and implement digital protection. This apex layer, dubbed the Advanced Image-Based Password Techniques, is a brilliant amalgamation of innovation, visual artistry, and technical prowess. Elegantly weaving together the finesse of visual appeal with the unyielding strength of encryption mechanisms, it stands as a testament to the potential of interdisciplinary synergy. Positioned with distinction at the vanguard of authentication strategies, this method seamlessly marries the cognitive ease of human visual recognition with the impenetrable depths of cryptic algorithms. In a digital era where security challenges are as dynamic as they are daunting, this technique emerges as a beacon, illuminating the path to </w:t>
       </w:r>
       <w:r>
         <w:rPr>
@@ -15606,55 +14750,7 @@
           <w:w w:val="90"/>
           <w:lang w:val="en-US"/>
         </w:rPr>
-        <w:t xml:space="preserve">The inception of AES traces back to a genuine need. The U.S. National Institute of Standards and Technology (NIST) recognized that its predecessor, the Data Encryption Standard (DES), was becoming vulnerable due to advances in computational power. Thus, in the late 1990s, a call was made for a new encryption standard. From numerous contenders, the </w:t>
-      </w:r>
-      <w:proofErr w:type="spellStart"/>
-      <w:r>
-        <w:rPr>
-          <w:w w:val="90"/>
-          <w:lang w:val="en-US"/>
-        </w:rPr>
-        <w:t>Rijndael</w:t>
-      </w:r>
-      <w:proofErr w:type="spellEnd"/>
-      <w:r>
-        <w:rPr>
-          <w:w w:val="90"/>
-          <w:lang w:val="en-US"/>
-        </w:rPr>
-        <w:t xml:space="preserve"> cipher, crafted by Belgian cryptographers Vincent </w:t>
-      </w:r>
-      <w:proofErr w:type="spellStart"/>
-      <w:r>
-        <w:rPr>
-          <w:w w:val="90"/>
-          <w:lang w:val="en-US"/>
-        </w:rPr>
-        <w:t>Rijmen</w:t>
-      </w:r>
-      <w:proofErr w:type="spellEnd"/>
-      <w:r>
-        <w:rPr>
-          <w:w w:val="90"/>
-          <w:lang w:val="en-US"/>
-        </w:rPr>
-        <w:t xml:space="preserve"> and Joan </w:t>
-      </w:r>
-      <w:proofErr w:type="spellStart"/>
-      <w:r>
-        <w:rPr>
-          <w:w w:val="90"/>
-          <w:lang w:val="en-US"/>
-        </w:rPr>
-        <w:t>Daemen</w:t>
-      </w:r>
-      <w:proofErr w:type="spellEnd"/>
-      <w:r>
-        <w:rPr>
-          <w:w w:val="90"/>
-          <w:lang w:val="en-US"/>
-        </w:rPr>
-        <w:t>, was chosen and eventually christened as AES.</w:t>
+        <w:t>The inception of AES traces back to a genuine need. The U.S. National Institute of Standards and Technology (NIST) recognized that its predecessor, the Data Encryption Standard (DES), was becoming vulnerable due to advances in computational power. Thus, in the late 1990s, a call was made for a new encryption standard. From numerous contenders, the Rijndael cipher, crafted by Belgian cryptographers Vincent Rijmen and Joan Daemen, was chosen and eventually christened as AES.</w:t>
       </w:r>
     </w:p>
     <w:p>
@@ -15724,23 +14820,7 @@
           <w:w w:val="90"/>
           <w:lang w:val="en-US"/>
         </w:rPr>
-        <w:t xml:space="preserve">Consider session data, transient digital footprints that track user interactions. Protecting this data is crucial, given its sensitive nature. With AES-256, every </w:t>
-      </w:r>
-      <w:proofErr w:type="spellStart"/>
-      <w:r>
-        <w:rPr>
-          <w:w w:val="90"/>
-          <w:lang w:val="en-US"/>
-        </w:rPr>
-        <w:t>byte</w:t>
-      </w:r>
-      <w:proofErr w:type="spellEnd"/>
-      <w:r>
-        <w:rPr>
-          <w:w w:val="90"/>
-          <w:lang w:val="en-US"/>
-        </w:rPr>
-        <w:t xml:space="preserve"> of this data is encrypted into a form that appears random. To any unauthorized observer, the encrypted session data is indistinguishable from digital gibberish. But to the application with the correct decryption key, the data's original form can be flawlessly restored.</w:t>
+        <w:t>Consider session data, transient digital footprints that track user interactions. Protecting this data is crucial, given its sensitive nature. With AES-256, every byte of this data is encrypted into a form that appears random. To any unauthorized observer, the encrypted session data is indistinguishable from digital gibberish. But to the application with the correct decryption key, the data's original form can be flawlessly restored.</w:t>
       </w:r>
     </w:p>
     <w:p>
@@ -15929,23 +15009,7 @@
           <w:w w:val="90"/>
           <w:lang w:val="en-US"/>
         </w:rPr>
-        <w:t xml:space="preserve">In the realm of digital systems, the frontend often serves as the bridge between the user and the intricate computations that underpin the application. However, a truly sophisticated frontend goes beyond just aesthetics; it seamlessly integrates with the complex algorithms and processes that drive the application. This is precisely what our Java-backed </w:t>
-      </w:r>
-      <w:proofErr w:type="spellStart"/>
-      <w:r>
-        <w:rPr>
-          <w:w w:val="90"/>
-          <w:lang w:val="en-US"/>
-        </w:rPr>
-        <w:t>ImageService</w:t>
-      </w:r>
-      <w:proofErr w:type="spellEnd"/>
-      <w:r>
-        <w:rPr>
-          <w:w w:val="90"/>
-          <w:lang w:val="en-US"/>
-        </w:rPr>
-        <w:t xml:space="preserve"> class achieves, weaving together the worlds of user interface and computational mathematics.</w:t>
+        <w:t>In the realm of digital systems, the frontend often serves as the bridge between the user and the intricate computations that underpin the application. However, a truly sophisticated frontend goes beyond just aesthetics; it seamlessly integrates with the complex algorithms and processes that drive the application. This is precisely what our Java-backed ImageService class achieves, weaving together the worlds of user interface and computational mathematics.</w:t>
       </w:r>
     </w:p>
     <w:p>
@@ -15978,23 +15042,7 @@
           <w:w w:val="90"/>
           <w:lang w:val="en-US"/>
         </w:rPr>
-        <w:t xml:space="preserve">The process of understanding an image begins by deciphering these individual pixels. Herein lies the magic of the </w:t>
-      </w:r>
-      <w:proofErr w:type="spellStart"/>
-      <w:r>
-        <w:rPr>
-          <w:w w:val="90"/>
-          <w:lang w:val="en-US"/>
-        </w:rPr>
-        <w:t>ImageService</w:t>
-      </w:r>
-      <w:proofErr w:type="spellEnd"/>
-      <w:r>
-        <w:rPr>
-          <w:w w:val="90"/>
-          <w:lang w:val="en-US"/>
-        </w:rPr>
-        <w:t xml:space="preserve"> class. By assessing pixel intensity, which is a measure derived from its RGB values, the class can make informed decisions about the nature and characteristics of the image. But why is intensity so crucial?</w:t>
+        <w:t>The process of understanding an image begins by deciphering these individual pixels. Herein lies the magic of the ImageService class. By assessing pixel intensity, which is a measure derived from its RGB values, the class can make informed decisions about the nature and characteristics of the image. But why is intensity so crucial?</w:t>
       </w:r>
     </w:p>
     <w:p>
@@ -16060,23 +15108,7 @@
           <w:w w:val="90"/>
           <w:lang w:val="en-US"/>
         </w:rPr>
-        <w:t xml:space="preserve">For instance, imagine a scenario where a user uploads a predominantly dark image, rich in shadows and low-light elements. The frontend, powered by </w:t>
-      </w:r>
-      <w:proofErr w:type="spellStart"/>
-      <w:r>
-        <w:rPr>
-          <w:w w:val="90"/>
-          <w:lang w:val="en-US"/>
-        </w:rPr>
-        <w:t>ImageService</w:t>
-      </w:r>
-      <w:proofErr w:type="spellEnd"/>
-      <w:r>
-        <w:rPr>
-          <w:w w:val="90"/>
-          <w:lang w:val="en-US"/>
-        </w:rPr>
-        <w:t>, could provide a visual representation of how the image is segmented based on pixel intensity. This not only educates the user about the system's decision-making process but also ensures transparency in operations.</w:t>
+        <w:t>For instance, imagine a scenario where a user uploads a predominantly dark image, rich in shadows and low-light elements. The frontend, powered by ImageService, could provide a visual representation of how the image is segmented based on pixel intensity. This not only educates the user about the system's decision-making process but also ensures transparency in operations.</w:t>
       </w:r>
     </w:p>
     <w:p>
@@ -16095,23 +15127,7 @@
           <w:w w:val="90"/>
           <w:lang w:val="en-US"/>
         </w:rPr>
-        <w:t xml:space="preserve">The world of computers operates on binary logic: zeros and ones. This binary system, though simple on the surface, paves the way for the creation of intricate logical structures. In the context of the </w:t>
-      </w:r>
-      <w:proofErr w:type="spellStart"/>
-      <w:r>
-        <w:rPr>
-          <w:w w:val="90"/>
-          <w:lang w:val="en-US"/>
-        </w:rPr>
-        <w:t>ImageService</w:t>
-      </w:r>
-      <w:proofErr w:type="spellEnd"/>
-      <w:r>
-        <w:rPr>
-          <w:w w:val="90"/>
-          <w:lang w:val="en-US"/>
-        </w:rPr>
-        <w:t xml:space="preserve"> class, binary decisions manifest in the form of intensity-based pattern creation.</w:t>
+        <w:t>The world of computers operates on binary logic: zeros and ones. This binary system, though simple on the surface, paves the way for the creation of intricate logical structures. In the context of the ImageService class, binary decisions manifest in the form of intensity-based pattern creation.</w:t>
       </w:r>
       <w:r>
         <w:rPr>
@@ -16152,57 +15168,25 @@
           <w:w w:val="90"/>
           <w:lang w:val="en-US"/>
         </w:rPr>
-        <w:t xml:space="preserve">One might wonder, why draw parallels with algebra when discussing image processing? The reason is profound. At its core, every algorithmic process can be likened to a functional transformation in algebra. Given an input (or domain), a function transforms it to produce a specific output (or range). The </w:t>
-      </w:r>
-      <w:proofErr w:type="spellStart"/>
-      <w:r>
-        <w:rPr>
-          <w:w w:val="90"/>
-          <w:lang w:val="en-US"/>
-        </w:rPr>
-        <w:t>ImageService</w:t>
-      </w:r>
-      <w:proofErr w:type="spellEnd"/>
-      <w:r>
-        <w:rPr>
-          <w:w w:val="90"/>
-          <w:lang w:val="en-US"/>
-        </w:rPr>
-        <w:t xml:space="preserve"> class embodies this principle, treating every image as a domain that, when passed through the function (algorithm), produces the desired patterns or shares as the range.</w:t>
-      </w:r>
-    </w:p>
-    <w:p>
-      <w:pPr>
-        <w:pStyle w:val="BodyText"/>
-        <w:spacing w:line="360" w:lineRule="auto"/>
-        <w:jc w:val="both"/>
-        <w:rPr>
-          <w:w w:val="90"/>
-          <w:lang w:val="en-US"/>
-        </w:rPr>
-      </w:pPr>
-      <w:r>
-        <w:rPr>
-          <w:w w:val="90"/>
-          <w:lang w:val="en-US"/>
-        </w:rPr>
-        <w:t xml:space="preserve">This functional approach ensures consistency. Just as in algebra, where a specific input always produces a specific output, the </w:t>
-      </w:r>
-      <w:proofErr w:type="spellStart"/>
-      <w:r>
-        <w:rPr>
-          <w:w w:val="90"/>
-          <w:lang w:val="en-US"/>
-        </w:rPr>
-        <w:t>ImageService</w:t>
-      </w:r>
-      <w:proofErr w:type="spellEnd"/>
-      <w:r>
-        <w:rPr>
-          <w:w w:val="90"/>
-          <w:lang w:val="en-US"/>
-        </w:rPr>
-        <w:t xml:space="preserve"> guarantees that a given image will always yield a consistent set of patterns or shares, regardless of wh</w:t>
+        <w:t>One might wonder, why draw parallels with algebra when discussing image processing? The reason is profound. At its core, every algorithmic process can be likened to a functional transformation in algebra. Given an input (or domain), a function transforms it to produce a specific output (or range). The ImageService class embodies this principle, treating every image as a domain that, when passed through the function (algorithm), produces the desired patterns or shares as the range.</w:t>
+      </w:r>
+    </w:p>
+    <w:p>
+      <w:pPr>
+        <w:pStyle w:val="BodyText"/>
+        <w:spacing w:line="360" w:lineRule="auto"/>
+        <w:jc w:val="both"/>
+        <w:rPr>
+          <w:w w:val="90"/>
+          <w:lang w:val="en-US"/>
+        </w:rPr>
+      </w:pPr>
+      <w:r>
+        <w:rPr>
+          <w:w w:val="90"/>
+          <w:lang w:val="en-US"/>
+        </w:rPr>
+        <w:t>This functional approach ensures consistency. Just as in algebra, where a specific input always produces a specific output, the ImageService guarantees that a given image will always yield a consistent set of patterns or shares, regardless of wh</w:t>
       </w:r>
       <w:r>
         <w:rPr>
@@ -16228,23 +15212,7 @@
           <w:w w:val="90"/>
           <w:lang w:val="en-US"/>
         </w:rPr>
-        <w:t xml:space="preserve">The design of our </w:t>
-      </w:r>
-      <w:proofErr w:type="spellStart"/>
-      <w:r>
-        <w:rPr>
-          <w:w w:val="90"/>
-          <w:lang w:val="en-US"/>
-        </w:rPr>
-        <w:t>ImageService</w:t>
-      </w:r>
-      <w:proofErr w:type="spellEnd"/>
-      <w:r>
-        <w:rPr>
-          <w:w w:val="90"/>
-          <w:lang w:val="en-US"/>
-        </w:rPr>
-        <w:t xml:space="preserve"> class, while robust in its current form, is inherently scalable. As advancements in image processing and computational algorithms emerge, the class can be adapted and expanded to incorporate these innovations.</w:t>
+        <w:t>The design of our ImageService class, while robust in its current form, is inherently scalable. As advancements in image processing and computational algorithms emerge, the class can be adapted and expanded to incorporate these innovations.</w:t>
       </w:r>
       <w:r>
         <w:rPr>
@@ -16258,23 +15226,7 @@
           <w:w w:val="90"/>
           <w:lang w:val="en-US"/>
         </w:rPr>
-        <w:t xml:space="preserve">One can envision a future where the </w:t>
-      </w:r>
-      <w:proofErr w:type="spellStart"/>
-      <w:r>
-        <w:rPr>
-          <w:w w:val="90"/>
-          <w:lang w:val="en-US"/>
-        </w:rPr>
-        <w:t>ImageService</w:t>
-      </w:r>
-      <w:proofErr w:type="spellEnd"/>
-      <w:r>
-        <w:rPr>
-          <w:w w:val="90"/>
-          <w:lang w:val="en-US"/>
-        </w:rPr>
-        <w:t xml:space="preserve"> doesn't just operate based on pixel intensity but also factors in elements like image composition, focal points, and even semantic content. Such evolution would further refine the frontend experience, making it more dynamic, interactive, and personalized for each user.</w:t>
+        <w:t>One can envision a future where the ImageService doesn't just operate based on pixel intensity but also factors in elements like image composition, focal points, and even semantic content. Such evolution would further refine the frontend experience, making it more dynamic, interactive, and personalized for each user.</w:t>
       </w:r>
     </w:p>
     <w:p>
@@ -16295,23 +15247,7 @@
           <w:w w:val="90"/>
           <w:lang w:val="en-US"/>
         </w:rPr>
-        <w:t xml:space="preserve">The interactive frontend experience, powered by the </w:t>
-      </w:r>
-      <w:proofErr w:type="spellStart"/>
-      <w:r>
-        <w:rPr>
-          <w:w w:val="90"/>
-          <w:lang w:val="en-US"/>
-        </w:rPr>
-        <w:t>ImageService</w:t>
-      </w:r>
-      <w:proofErr w:type="spellEnd"/>
-      <w:r>
-        <w:rPr>
-          <w:w w:val="90"/>
-          <w:lang w:val="en-US"/>
-        </w:rPr>
-        <w:t xml:space="preserve"> class, stands as a testament to the harmonious fusion of user experience and computational rigor. It's a realm where every pixel tells a story, every algorithm paints a picture, and every user interaction becomes a step in a grand computational ballet. The journey, from uploading an image to witnessing its transformation, is a blend of art and science, promising users not just security but also an engaging, educative experience.</w:t>
+        <w:t>The interactive frontend experience, powered by the ImageService class, stands as a testament to the harmonious fusion of user experience and computational rigor. It's a realm where every pixel tells a story, every algorithm paints a picture, and every user interaction becomes a step in a grand computational ballet. The journey, from uploading an image to witnessing its transformation, is a blend of art and science, promising users not just security but also an engaging, educative experience.</w:t>
       </w:r>
     </w:p>
     <w:p>
@@ -16798,25 +15734,7 @@
           <w:w w:val="90"/>
           <w:lang w:val="en-US"/>
         </w:rPr>
-        <w:t xml:space="preserve">In the intricate ballet of code execution, errors are inevitable. However, how a system responds to these missteps defines its resilience. Robust error handling transcends mere error </w:t>
-      </w:r>
-      <w:proofErr w:type="spellStart"/>
-      <w:proofErr w:type="gramStart"/>
-      <w:r>
-        <w:rPr>
-          <w:w w:val="90"/>
-          <w:lang w:val="en-US"/>
-        </w:rPr>
-        <w:t>logging.In</w:t>
-      </w:r>
-      <w:proofErr w:type="spellEnd"/>
-      <w:proofErr w:type="gramEnd"/>
-      <w:r>
-        <w:rPr>
-          <w:w w:val="90"/>
-          <w:lang w:val="en-US"/>
-        </w:rPr>
-        <w:t xml:space="preserve"> a production environment, every error, exception, or anomaly should trigger a cascade of responses—logs to record the event, alerts to notify system administrators, and fallback mechanisms to ensure uninterrupted service. It's a multi-pronged strategy, ensuring that errors, while unavoidable, don’t escalate into system failures.</w:t>
+        <w:t>In the intricate ballet of code execution, errors are inevitable. However, how a system responds to these missteps defines its resilience. Robust error handling transcends mere error logging.In a production environment, every error, exception, or anomaly should trigger a cascade of responses—logs to record the event, alerts to notify system administrators, and fallback mechanisms to ensure uninterrupted service. It's a multi-pronged strategy, ensuring that errors, while unavoidable, don’t escalate into system failures.</w:t>
       </w:r>
     </w:p>
     <w:p>
@@ -16865,25 +15783,7 @@
           <w:w w:val="90"/>
           <w:lang w:val="en-US"/>
         </w:rPr>
-        <w:t xml:space="preserve">Keys, in the world of cryptography, are akin to the master blueprints of a fortress. Entrusting these keys to sophisticated key management systems is not just a best practice; it's a </w:t>
-      </w:r>
-      <w:proofErr w:type="spellStart"/>
-      <w:proofErr w:type="gramStart"/>
-      <w:r>
-        <w:rPr>
-          <w:w w:val="90"/>
-          <w:lang w:val="en-US"/>
-        </w:rPr>
-        <w:t>necessity.Such</w:t>
-      </w:r>
-      <w:proofErr w:type="spellEnd"/>
-      <w:proofErr w:type="gramEnd"/>
-      <w:r>
-        <w:rPr>
-          <w:w w:val="90"/>
-          <w:lang w:val="en-US"/>
-        </w:rPr>
-        <w:t xml:space="preserve"> systems, leveraging the principles of cryptography, ensure that keys are generated, stored, and managed with the utmost security. By harnessing computational randomness, they ensure key unpredictability, making them formidable against potential threats. These systems act as the guardians of the cryptographic realm, ensuring that the secrets they hold remain impenetrable.</w:t>
+        <w:t>Keys, in the world of cryptography, are akin to the master blueprints of a fortress. Entrusting these keys to sophisticated key management systems is not just a best practice; it's a necessity.Such systems, leveraging the principles of cryptography, ensure that keys are generated, stored, and managed with the utmost security. By harnessing computational randomness, they ensure key unpredictability, making them formidable against potential threats. These systems act as the guardians of the cryptographic realm, ensuring that the secrets they hold remain impenetrable.</w:t>
       </w:r>
     </w:p>
     <w:p>
@@ -19707,23 +18607,7 @@
           <w:w w:val="90"/>
           <w:lang w:val="en-US"/>
         </w:rPr>
-        <w:t xml:space="preserve"> </w:t>
-      </w:r>
-      <w:proofErr w:type="spellStart"/>
-      <w:r>
-        <w:rPr>
-          <w:w w:val="90"/>
-          <w:lang w:val="en-US"/>
-        </w:rPr>
-        <w:t>Aloul</w:t>
-      </w:r>
-      <w:proofErr w:type="spellEnd"/>
-      <w:r>
-        <w:rPr>
-          <w:w w:val="90"/>
-          <w:lang w:val="en-US"/>
-        </w:rPr>
-        <w:t xml:space="preserve"> et al. [80]</w:t>
+        <w:t xml:space="preserve"> Aloul et al. [80]</w:t>
       </w:r>
     </w:p>
     <w:p>
@@ -19750,23 +18634,7 @@
           <w:w w:val="90"/>
           <w:lang w:val="en-US"/>
         </w:rPr>
-        <w:t xml:space="preserve"> This authentication system, as proposed by </w:t>
-      </w:r>
-      <w:proofErr w:type="spellStart"/>
-      <w:r>
-        <w:rPr>
-          <w:w w:val="90"/>
-          <w:lang w:val="en-US"/>
-        </w:rPr>
-        <w:t>Aloul</w:t>
-      </w:r>
-      <w:proofErr w:type="spellEnd"/>
-      <w:r>
-        <w:rPr>
-          <w:w w:val="90"/>
-          <w:lang w:val="en-US"/>
-        </w:rPr>
-        <w:t xml:space="preserve"> and colleagues, is a two-factor method that prominently features mobile phones. Users are required to provide two types of identification: something they know (like a password) and something they have (their mobile phone). Upon entering the password, a verification code is sent to the user's mobile phone, which they must then enter to gain access. This method is praised for its convenience, as it integrates with devices users typically have on hand. However, concerns arise regarding the potential loss or theft of the mobile device. When rating this system, consider its ease of use, the security it offers, and any potential vulnerabilities you perceive.</w:t>
+        <w:t xml:space="preserve"> This authentication system, as proposed by Aloul and colleagues, is a two-factor method that prominently features mobile phones. Users are required to provide two types of identification: something they know (like a password) and something they have (their mobile phone). Upon entering the password, a verification code is sent to the user's mobile phone, which they must then enter to gain access. This method is praised for its convenience, as it integrates with devices users typically have on hand. However, concerns arise regarding the potential loss or theft of the mobile device. When rating this system, consider its ease of use, the security it offers, and any potential vulnerabilities you perceive.</w:t>
       </w:r>
     </w:p>
     <w:p>
@@ -19840,39 +18708,7 @@
           <w:w w:val="90"/>
           <w:lang w:val="en-US"/>
         </w:rPr>
-        <w:t xml:space="preserve">g, F. </w:t>
-      </w:r>
-      <w:proofErr w:type="spellStart"/>
-      <w:r>
-        <w:rPr>
-          <w:w w:val="90"/>
-          <w:lang w:val="en-US"/>
-        </w:rPr>
-        <w:t>Monrose</w:t>
-      </w:r>
-      <w:proofErr w:type="spellEnd"/>
-      <w:r>
-        <w:rPr>
-          <w:w w:val="90"/>
-          <w:lang w:val="en-US"/>
-        </w:rPr>
-        <w:t xml:space="preserve">, and M. K. </w:t>
-      </w:r>
-      <w:proofErr w:type="gramStart"/>
-      <w:r>
-        <w:rPr>
-          <w:w w:val="90"/>
-          <w:lang w:val="en-US"/>
-        </w:rPr>
-        <w:t>Reiter[</w:t>
-      </w:r>
-      <w:proofErr w:type="gramEnd"/>
-      <w:r>
-        <w:rPr>
-          <w:w w:val="90"/>
-          <w:lang w:val="en-US"/>
-        </w:rPr>
-        <w:t>86]</w:t>
+        <w:t>g, F. Monrose, and M. K. Reiter[86]</w:t>
       </w:r>
     </w:p>
     <w:p>
@@ -19914,23 +18750,7 @@
           <w:lang w:val="en-US"/>
         </w:rPr>
         <w:lastRenderedPageBreak/>
-        <w:t xml:space="preserve">The paper by Zhang, </w:t>
-      </w:r>
-      <w:proofErr w:type="spellStart"/>
-      <w:r>
-        <w:rPr>
-          <w:w w:val="90"/>
-          <w:lang w:val="en-US"/>
-        </w:rPr>
-        <w:t>Monrose</w:t>
-      </w:r>
-      <w:proofErr w:type="spellEnd"/>
-      <w:r>
-        <w:rPr>
-          <w:w w:val="90"/>
-          <w:lang w:val="en-US"/>
-        </w:rPr>
-        <w:t>, and Reiter presents a comprehensive study on the security of password expiration, a common practice in such systems. They assess the effectiveness of periodic password changes and its implications on security. When rating this system, consider its simplicity, the security it provides, and any challenges you might face, such as remembering complex passwords or the need to change them frequently due to expiration policies.</w:t>
+        <w:t>The paper by Zhang, Monrose, and Reiter presents a comprehensive study on the security of password expiration, a common practice in such systems. They assess the effectiveness of periodic password changes and its implications on security. When rating this system, consider its simplicity, the security it provides, and any challenges you might face, such as remembering complex passwords or the need to change them frequently due to expiration policies.</w:t>
       </w:r>
     </w:p>
     <w:p>
@@ -20002,23 +18822,7 @@
           <w:w w:val="90"/>
           <w:lang w:val="en-US"/>
         </w:rPr>
-        <w:t xml:space="preserve">Z. </w:t>
-      </w:r>
-      <w:proofErr w:type="spellStart"/>
-      <w:r>
-        <w:rPr>
-          <w:w w:val="90"/>
-          <w:lang w:val="en-US"/>
-        </w:rPr>
-        <w:t>Rui</w:t>
-      </w:r>
-      <w:proofErr w:type="spellEnd"/>
-      <w:r>
-        <w:rPr>
-          <w:w w:val="90"/>
-          <w:lang w:val="en-US"/>
-        </w:rPr>
-        <w:t>, Z. Yan [87]</w:t>
+        <w:t>Z. Rui, Z. Yan [87]</w:t>
       </w:r>
     </w:p>
     <w:p>
@@ -20045,23 +18849,7 @@
           <w:w w:val="90"/>
           <w:lang w:val="en-US"/>
         </w:rPr>
-        <w:t xml:space="preserve">: Biometric authentication leverages unique biological characteristics, such as fingerprints, facial features, or voice patterns, for user verification. The paper by </w:t>
-      </w:r>
-      <w:proofErr w:type="spellStart"/>
-      <w:r>
-        <w:rPr>
-          <w:w w:val="90"/>
-          <w:lang w:val="en-US"/>
-        </w:rPr>
-        <w:t>Rui</w:t>
-      </w:r>
-      <w:proofErr w:type="spellEnd"/>
-      <w:r>
-        <w:rPr>
-          <w:w w:val="90"/>
-          <w:lang w:val="en-US"/>
-        </w:rPr>
-        <w:t xml:space="preserve"> and Yan offers a thorough survey on biometric authentication, emphasizing the security and privacy aspects of various biometric techniques. They delve into the challenges and advancements in the field, providing insights into the current state of biometric authentication and its potential vulnerabilities. When rating this system, consider its personalized user experience, the heightened security it offers through unique biometric data, and any potential vulnerabilities or challenges you perceive, such as system errors or concerns about personal data storage.</w:t>
+        <w:t>: Biometric authentication leverages unique biological characteristics, such as fingerprints, facial features, or voice patterns, for user verification. The paper by Rui and Yan offers a thorough survey on biometric authentication, emphasizing the security and privacy aspects of various biometric techniques. They delve into the challenges and advancements in the field, providing insights into the current state of biometric authentication and its potential vulnerabilities. When rating this system, consider its personalized user experience, the heightened security it offers through unique biometric data, and any potential vulnerabilities or challenges you perceive, such as system errors or concerns about personal data storage.</w:t>
       </w:r>
     </w:p>
     <w:p>
@@ -20275,7 +19063,6 @@
                 <w:lang w:val="en-US"/>
               </w:rPr>
             </w:pPr>
-            <w:proofErr w:type="spellStart"/>
             <w:r>
               <w:rPr>
                 <w:b/>
@@ -20284,18 +19071,7 @@
                 <w:sz w:val="14"/>
                 <w:lang w:val="en-US"/>
               </w:rPr>
-              <w:t>Aloul</w:t>
-            </w:r>
-            <w:proofErr w:type="spellEnd"/>
-            <w:r>
-              <w:rPr>
-                <w:b/>
-                <w:bCs/>
-                <w:w w:val="90"/>
-                <w:sz w:val="14"/>
-                <w:lang w:val="en-US"/>
-              </w:rPr>
-              <w:t xml:space="preserve"> et al. [80]</w:t>
+              <w:t>Aloul et al. [80]</w:t>
             </w:r>
           </w:p>
         </w:tc>
@@ -20325,7 +19101,6 @@
                 <w:lang w:val="en-US"/>
               </w:rPr>
             </w:pPr>
-            <w:proofErr w:type="spellStart"/>
             <w:r>
               <w:rPr>
                 <w:b/>
@@ -20334,40 +19109,7 @@
                 <w:sz w:val="14"/>
                 <w:lang w:val="en-US"/>
               </w:rPr>
-              <w:t>Dhamija</w:t>
-            </w:r>
-            <w:proofErr w:type="spellEnd"/>
-            <w:r>
-              <w:rPr>
-                <w:b/>
-                <w:bCs/>
-                <w:w w:val="90"/>
-                <w:sz w:val="14"/>
-                <w:lang w:val="en-US"/>
-              </w:rPr>
-              <w:t xml:space="preserve"> &amp; </w:t>
-            </w:r>
-            <w:proofErr w:type="spellStart"/>
-            <w:r>
-              <w:rPr>
-                <w:b/>
-                <w:bCs/>
-                <w:w w:val="90"/>
-                <w:sz w:val="14"/>
-                <w:lang w:val="en-US"/>
-              </w:rPr>
-              <w:t>Perrig</w:t>
-            </w:r>
-            <w:proofErr w:type="spellEnd"/>
-            <w:r>
-              <w:rPr>
-                <w:b/>
-                <w:bCs/>
-                <w:w w:val="90"/>
-                <w:sz w:val="14"/>
-                <w:lang w:val="en-US"/>
-              </w:rPr>
-              <w:t xml:space="preserve"> [81]</w:t>
+              <w:t>Dhamija &amp; Perrig [81]</w:t>
             </w:r>
           </w:p>
         </w:tc>
@@ -20435,7 +19177,6 @@
                 <w:lang w:val="en-US"/>
               </w:rPr>
             </w:pPr>
-            <w:proofErr w:type="spellStart"/>
             <w:r>
               <w:rPr>
                 <w:b/>
@@ -20444,18 +19185,7 @@
                 <w:sz w:val="14"/>
                 <w:lang w:val="en-US"/>
               </w:rPr>
-              <w:t>Perrig</w:t>
-            </w:r>
-            <w:proofErr w:type="spellEnd"/>
-            <w:r>
-              <w:rPr>
-                <w:b/>
-                <w:bCs/>
-                <w:w w:val="90"/>
-                <w:sz w:val="14"/>
-                <w:lang w:val="en-US"/>
-              </w:rPr>
-              <w:t xml:space="preserve"> &amp; Song [83]</w:t>
+              <w:t>Perrig &amp; Song [83]</w:t>
             </w:r>
           </w:p>
         </w:tc>
@@ -20485,7 +19215,6 @@
                 <w:lang w:val="en-US"/>
               </w:rPr>
             </w:pPr>
-            <w:proofErr w:type="spellStart"/>
             <w:r>
               <w:rPr>
                 <w:b/>
@@ -20494,18 +19223,7 @@
                 <w:sz w:val="14"/>
                 <w:lang w:val="en-US"/>
               </w:rPr>
-              <w:t>Bonneau</w:t>
-            </w:r>
-            <w:proofErr w:type="spellEnd"/>
-            <w:r>
-              <w:rPr>
-                <w:b/>
-                <w:bCs/>
-                <w:w w:val="90"/>
-                <w:sz w:val="14"/>
-                <w:lang w:val="en-US"/>
-              </w:rPr>
-              <w:t xml:space="preserve"> et al. [84]</w:t>
+              <w:t>Bonneau et al. [84]</w:t>
             </w:r>
           </w:p>
         </w:tc>
@@ -22084,7 +20802,6 @@
           <w:lang w:val="en-US"/>
         </w:rPr>
       </w:pPr>
-      <w:proofErr w:type="spellStart"/>
       <w:r>
         <w:rPr>
           <w:b/>
@@ -22092,9 +20809,37 @@
           <w:w w:val="90"/>
           <w:lang w:val="en-US"/>
         </w:rPr>
-        <w:t>Aloul</w:t>
-      </w:r>
-      <w:proofErr w:type="spellEnd"/>
+        <w:t>Aloul et al. [80]:</w:t>
+      </w:r>
+      <w:r>
+        <w:rPr>
+          <w:w w:val="90"/>
+          <w:lang w:val="en-US"/>
+        </w:rPr>
+        <w:t xml:space="preserve"> Aloul and colleagues propose a two-factor authentication system leveraging mobile phones. This approach simplifies the authentication process by integrating it with devices that users typically have on hand. The primary vulnerability here is the potential loss or theft of the mobile device, which could compromise security. The strength of this method is its integration with mobile technology, offering users immediate access to authentication tools.</w:t>
+      </w:r>
+    </w:p>
+    <w:p>
+      <w:pPr>
+        <w:pStyle w:val="BodyText"/>
+        <w:spacing w:line="360" w:lineRule="auto"/>
+        <w:jc w:val="both"/>
+        <w:rPr>
+          <w:w w:val="90"/>
+          <w:lang w:val="en-US"/>
+        </w:rPr>
+      </w:pPr>
+    </w:p>
+    <w:p>
+      <w:pPr>
+        <w:pStyle w:val="BodyText"/>
+        <w:spacing w:line="360" w:lineRule="auto"/>
+        <w:jc w:val="both"/>
+        <w:rPr>
+          <w:w w:val="90"/>
+          <w:lang w:val="en-US"/>
+        </w:rPr>
+      </w:pPr>
       <w:r>
         <w:rPr>
           <w:b/>
@@ -22102,54 +20847,37 @@
           <w:w w:val="90"/>
           <w:lang w:val="en-US"/>
         </w:rPr>
-        <w:t xml:space="preserve"> et al. [80]:</w:t>
-      </w:r>
-      <w:r>
-        <w:rPr>
-          <w:w w:val="90"/>
-          <w:lang w:val="en-US"/>
-        </w:rPr>
-        <w:t xml:space="preserve"> </w:t>
-      </w:r>
-      <w:proofErr w:type="spellStart"/>
-      <w:r>
-        <w:rPr>
-          <w:w w:val="90"/>
-          <w:lang w:val="en-US"/>
-        </w:rPr>
-        <w:t>Aloul</w:t>
-      </w:r>
-      <w:proofErr w:type="spellEnd"/>
-      <w:r>
-        <w:rPr>
-          <w:w w:val="90"/>
-          <w:lang w:val="en-US"/>
-        </w:rPr>
-        <w:t xml:space="preserve"> and colleagues propose a two-factor authentication system leveraging mobile phones. This approach simplifies the authentication process by integrating it with devices that users typically have on hand. The primary vulnerability here is the potential loss or theft of the mobile device, which could compromise security. The strength of this method is its integration with mobile technology, offering users immediate access to authentication tools.</w:t>
-      </w:r>
-    </w:p>
-    <w:p>
-      <w:pPr>
-        <w:pStyle w:val="BodyText"/>
-        <w:spacing w:line="360" w:lineRule="auto"/>
-        <w:jc w:val="both"/>
-        <w:rPr>
-          <w:w w:val="90"/>
-          <w:lang w:val="en-US"/>
-        </w:rPr>
-      </w:pPr>
-    </w:p>
-    <w:p>
-      <w:pPr>
-        <w:pStyle w:val="BodyText"/>
-        <w:spacing w:line="360" w:lineRule="auto"/>
-        <w:jc w:val="both"/>
-        <w:rPr>
-          <w:w w:val="90"/>
-          <w:lang w:val="en-US"/>
-        </w:rPr>
-      </w:pPr>
-      <w:proofErr w:type="spellStart"/>
+        <w:t>Dhamija &amp; Perrig [81]:</w:t>
+      </w:r>
+      <w:r>
+        <w:rPr>
+          <w:w w:val="90"/>
+          <w:lang w:val="en-US"/>
+        </w:rPr>
+        <w:t xml:space="preserve"> Dhamija and Perrig introduce an image-based authentication system, capitalizing on users' visual memory. While the system is user-friendly, it is susceptible to shoulder surfing attacks where an attacker can observe and replicate the user's authentication process. The strength of this approach is its engaging user experience, which relies on visual memory, making it harder for attackers to guess credentials.</w:t>
+      </w:r>
+    </w:p>
+    <w:p>
+      <w:pPr>
+        <w:pStyle w:val="BodyText"/>
+        <w:spacing w:line="360" w:lineRule="auto"/>
+        <w:jc w:val="both"/>
+        <w:rPr>
+          <w:w w:val="90"/>
+          <w:lang w:val="en-US"/>
+        </w:rPr>
+      </w:pPr>
+    </w:p>
+    <w:p>
+      <w:pPr>
+        <w:pStyle w:val="BodyText"/>
+        <w:spacing w:line="360" w:lineRule="auto"/>
+        <w:jc w:val="both"/>
+        <w:rPr>
+          <w:w w:val="90"/>
+          <w:lang w:val="en-US"/>
+        </w:rPr>
+      </w:pPr>
       <w:r>
         <w:rPr>
           <w:b/>
@@ -22157,9 +20885,37 @@
           <w:w w:val="90"/>
           <w:lang w:val="en-US"/>
         </w:rPr>
-        <w:t>Dhamija</w:t>
-      </w:r>
-      <w:proofErr w:type="spellEnd"/>
+        <w:t>Jermyn et al. [82]:</w:t>
+      </w:r>
+      <w:r>
+        <w:rPr>
+          <w:w w:val="90"/>
+          <w:lang w:val="en-US"/>
+        </w:rPr>
+        <w:t xml:space="preserve"> Jermyn and colleagues present a graphical password system. This method requires users to remember complex patterns, which can be both its strength and weakness. While complex patterns offer better security, they can also be challenging for users to remember, leading to potential usability issues.</w:t>
+      </w:r>
+    </w:p>
+    <w:p>
+      <w:pPr>
+        <w:pStyle w:val="BodyText"/>
+        <w:spacing w:line="360" w:lineRule="auto"/>
+        <w:jc w:val="both"/>
+        <w:rPr>
+          <w:w w:val="90"/>
+          <w:lang w:val="en-US"/>
+        </w:rPr>
+      </w:pPr>
+    </w:p>
+    <w:p>
+      <w:pPr>
+        <w:pStyle w:val="BodyText"/>
+        <w:spacing w:line="360" w:lineRule="auto"/>
+        <w:jc w:val="both"/>
+        <w:rPr>
+          <w:w w:val="90"/>
+          <w:lang w:val="en-US"/>
+        </w:rPr>
+      </w:pPr>
       <w:r>
         <w:rPr>
           <w:b/>
@@ -22167,9 +20923,37 @@
           <w:w w:val="90"/>
           <w:lang w:val="en-US"/>
         </w:rPr>
-        <w:t xml:space="preserve"> &amp; </w:t>
-      </w:r>
-      <w:proofErr w:type="spellStart"/>
+        <w:t>Perrig &amp; Song [83]:</w:t>
+      </w:r>
+      <w:r>
+        <w:rPr>
+          <w:w w:val="90"/>
+          <w:lang w:val="en-US"/>
+        </w:rPr>
+        <w:t xml:space="preserve"> Perrig and Song's approach involves hash visualization, providing users with immediate visual feedback during the authentication process. The primary concern here is hash collisions, where different inputs produce the same hash output. The strength of this method is its immediate visual feedback, helping users ensure they've entered the correct credentials.</w:t>
+      </w:r>
+    </w:p>
+    <w:p>
+      <w:pPr>
+        <w:pStyle w:val="BodyText"/>
+        <w:spacing w:line="360" w:lineRule="auto"/>
+        <w:jc w:val="both"/>
+        <w:rPr>
+          <w:w w:val="90"/>
+          <w:lang w:val="en-US"/>
+        </w:rPr>
+      </w:pPr>
+    </w:p>
+    <w:p>
+      <w:pPr>
+        <w:pStyle w:val="BodyText"/>
+        <w:spacing w:line="360" w:lineRule="auto"/>
+        <w:jc w:val="both"/>
+        <w:rPr>
+          <w:w w:val="90"/>
+          <w:lang w:val="en-US"/>
+        </w:rPr>
+      </w:pPr>
       <w:r>
         <w:rPr>
           <w:b/>
@@ -22177,224 +20961,14 @@
           <w:w w:val="90"/>
           <w:lang w:val="en-US"/>
         </w:rPr>
-        <w:t>Perrig</w:t>
-      </w:r>
-      <w:proofErr w:type="spellEnd"/>
-      <w:r>
-        <w:rPr>
-          <w:b/>
-          <w:bCs/>
-          <w:w w:val="90"/>
-          <w:lang w:val="en-US"/>
-        </w:rPr>
-        <w:t xml:space="preserve"> [81]:</w:t>
-      </w:r>
-      <w:r>
-        <w:rPr>
-          <w:w w:val="90"/>
-          <w:lang w:val="en-US"/>
-        </w:rPr>
-        <w:t xml:space="preserve"> </w:t>
-      </w:r>
-      <w:proofErr w:type="spellStart"/>
-      <w:r>
-        <w:rPr>
-          <w:w w:val="90"/>
-          <w:lang w:val="en-US"/>
-        </w:rPr>
-        <w:t>Dhamija</w:t>
-      </w:r>
-      <w:proofErr w:type="spellEnd"/>
-      <w:r>
-        <w:rPr>
-          <w:w w:val="90"/>
-          <w:lang w:val="en-US"/>
-        </w:rPr>
-        <w:t xml:space="preserve"> and </w:t>
-      </w:r>
-      <w:proofErr w:type="spellStart"/>
-      <w:r>
-        <w:rPr>
-          <w:w w:val="90"/>
-          <w:lang w:val="en-US"/>
-        </w:rPr>
-        <w:t>Perrig</w:t>
-      </w:r>
-      <w:proofErr w:type="spellEnd"/>
-      <w:r>
-        <w:rPr>
-          <w:w w:val="90"/>
-          <w:lang w:val="en-US"/>
-        </w:rPr>
-        <w:t xml:space="preserve"> introduce an image-based authentication system, capitalizing on users' visual memory. While the system is user-friendly, it is susceptible to shoulder surfing attacks where an attacker can observe and replicate the user's authentication process. The strength of this approach is its engaging user experience, which relies on visual memory, making it harder for attackers to guess credentials.</w:t>
-      </w:r>
-    </w:p>
-    <w:p>
-      <w:pPr>
-        <w:pStyle w:val="BodyText"/>
-        <w:spacing w:line="360" w:lineRule="auto"/>
-        <w:jc w:val="both"/>
-        <w:rPr>
-          <w:w w:val="90"/>
-          <w:lang w:val="en-US"/>
-        </w:rPr>
-      </w:pPr>
-    </w:p>
-    <w:p>
-      <w:pPr>
-        <w:pStyle w:val="BodyText"/>
-        <w:spacing w:line="360" w:lineRule="auto"/>
-        <w:jc w:val="both"/>
-        <w:rPr>
-          <w:w w:val="90"/>
-          <w:lang w:val="en-US"/>
-        </w:rPr>
-      </w:pPr>
-      <w:r>
-        <w:rPr>
-          <w:b/>
-          <w:bCs/>
-          <w:w w:val="90"/>
-          <w:lang w:val="en-US"/>
-        </w:rPr>
-        <w:t>Jermyn et al. [82]:</w:t>
-      </w:r>
-      <w:r>
-        <w:rPr>
-          <w:w w:val="90"/>
-          <w:lang w:val="en-US"/>
-        </w:rPr>
-        <w:t xml:space="preserve"> Jermyn and colleagues present a graphical password system. This method requires users to remember complex patterns, which can be both its strength and weakness. While complex patterns offer better security, they can also be challenging for users to remember, leading to potential usability issues.</w:t>
-      </w:r>
-    </w:p>
-    <w:p>
-      <w:pPr>
-        <w:pStyle w:val="BodyText"/>
-        <w:spacing w:line="360" w:lineRule="auto"/>
-        <w:jc w:val="both"/>
-        <w:rPr>
-          <w:w w:val="90"/>
-          <w:lang w:val="en-US"/>
-        </w:rPr>
-      </w:pPr>
-    </w:p>
-    <w:p>
-      <w:pPr>
-        <w:pStyle w:val="BodyText"/>
-        <w:spacing w:line="360" w:lineRule="auto"/>
-        <w:jc w:val="both"/>
-        <w:rPr>
-          <w:w w:val="90"/>
-          <w:lang w:val="en-US"/>
-        </w:rPr>
-      </w:pPr>
-      <w:proofErr w:type="spellStart"/>
-      <w:r>
-        <w:rPr>
-          <w:b/>
-          <w:bCs/>
-          <w:w w:val="90"/>
-          <w:lang w:val="en-US"/>
-        </w:rPr>
-        <w:t>Perrig</w:t>
-      </w:r>
-      <w:proofErr w:type="spellEnd"/>
-      <w:r>
-        <w:rPr>
-          <w:b/>
-          <w:bCs/>
-          <w:w w:val="90"/>
-          <w:lang w:val="en-US"/>
-        </w:rPr>
-        <w:t xml:space="preserve"> &amp; Song [83]:</w:t>
-      </w:r>
-      <w:r>
-        <w:rPr>
-          <w:w w:val="90"/>
-          <w:lang w:val="en-US"/>
-        </w:rPr>
-        <w:t xml:space="preserve"> </w:t>
-      </w:r>
-      <w:proofErr w:type="spellStart"/>
-      <w:r>
-        <w:rPr>
-          <w:w w:val="90"/>
-          <w:lang w:val="en-US"/>
-        </w:rPr>
-        <w:t>Perrig</w:t>
-      </w:r>
-      <w:proofErr w:type="spellEnd"/>
-      <w:r>
-        <w:rPr>
-          <w:w w:val="90"/>
-          <w:lang w:val="en-US"/>
-        </w:rPr>
-        <w:t xml:space="preserve"> and Song's approach involves hash visualization, providing users with immediate visual feedback during the authentication process. The primary concern here is hash collisions, where different inputs produce the same hash output. The strength of this method is its immediate visual feedback, helping users ensure they've entered the correct credentials.</w:t>
-      </w:r>
-    </w:p>
-    <w:p>
-      <w:pPr>
-        <w:pStyle w:val="BodyText"/>
-        <w:spacing w:line="360" w:lineRule="auto"/>
-        <w:jc w:val="both"/>
-        <w:rPr>
-          <w:w w:val="90"/>
-          <w:lang w:val="en-US"/>
-        </w:rPr>
-      </w:pPr>
-    </w:p>
-    <w:p>
-      <w:pPr>
-        <w:pStyle w:val="BodyText"/>
-        <w:spacing w:line="360" w:lineRule="auto"/>
-        <w:jc w:val="both"/>
-        <w:rPr>
-          <w:w w:val="90"/>
-          <w:lang w:val="en-US"/>
-        </w:rPr>
-      </w:pPr>
-      <w:proofErr w:type="spellStart"/>
-      <w:r>
-        <w:rPr>
-          <w:b/>
-          <w:bCs/>
-          <w:w w:val="90"/>
-          <w:lang w:val="en-US"/>
-        </w:rPr>
-        <w:t>Bonneau</w:t>
-      </w:r>
-      <w:proofErr w:type="spellEnd"/>
-      <w:r>
-        <w:rPr>
-          <w:b/>
-          <w:bCs/>
-          <w:w w:val="90"/>
-          <w:lang w:val="en-US"/>
-        </w:rPr>
-        <w:t xml:space="preserve"> et al. [84]:</w:t>
-      </w:r>
-      <w:r>
-        <w:rPr>
-          <w:w w:val="90"/>
-          <w:lang w:val="en-US"/>
-        </w:rPr>
-        <w:t xml:space="preserve"> </w:t>
-      </w:r>
-      <w:proofErr w:type="spellStart"/>
-      <w:r>
-        <w:rPr>
-          <w:w w:val="90"/>
-          <w:lang w:val="en-US"/>
-        </w:rPr>
-        <w:t>Bonneau</w:t>
-      </w:r>
-      <w:proofErr w:type="spellEnd"/>
-      <w:r>
-        <w:rPr>
-          <w:w w:val="90"/>
-          <w:lang w:val="en-US"/>
-        </w:rPr>
-        <w:t xml:space="preserve"> and colleagues offer a comprehensive evaluation of multiple web authentication schemes. The usability and security of these schemes vary, making it essential for developers to choose the method that best aligns with their platform's needs and user base.</w:t>
+        <w:t>Bonneau et al. [84]:</w:t>
+      </w:r>
+      <w:r>
+        <w:rPr>
+          <w:w w:val="90"/>
+          <w:lang w:val="en-US"/>
+        </w:rPr>
+        <w:t xml:space="preserve"> Bonneau and colleagues offer a comprehensive evaluation of multiple web authentication schemes. The usability and security of these schemes vary, making it essential for developers to choose the method that best aligns with their platform's needs and user base.</w:t>
       </w:r>
     </w:p>
     <w:p>
@@ -22445,6 +21019,8 @@
           <w:lang w:val="en-US"/>
         </w:rPr>
       </w:pPr>
+      <w:bookmarkStart w:id="66" w:name="_GoBack"/>
+      <w:bookmarkEnd w:id="66"/>
       <w:r>
         <w:rPr>
           <w:rFonts w:ascii="Times New Roman" w:hAnsi="Times New Roman" w:cs="Times New Roman"/>
@@ -22529,23 +21105,7 @@
           <w:w w:val="90"/>
           <w:lang w:val="en-US"/>
         </w:rPr>
-        <w:t xml:space="preserve"> We distributed structured questionnaires to a diverse group of users to gather feedback on their experiences with </w:t>
-      </w:r>
-      <w:proofErr w:type="spellStart"/>
-      <w:r>
-        <w:rPr>
-          <w:w w:val="90"/>
-          <w:lang w:val="en-US"/>
-        </w:rPr>
-        <w:t>PixelChat's</w:t>
-      </w:r>
-      <w:proofErr w:type="spellEnd"/>
-      <w:r>
-        <w:rPr>
-          <w:w w:val="90"/>
-          <w:lang w:val="en-US"/>
-        </w:rPr>
-        <w:t xml:space="preserve"> security features, as well as their past experiences with other platforms.</w:t>
+        <w:t xml:space="preserve"> We distributed structured questionnaires to a diverse group of users to gather feedback on their experiences with PixelChat's security features, as well as their past experiences with other platforms.</w:t>
       </w:r>
     </w:p>
     <w:p>
@@ -22576,23 +21136,7 @@
           <w:w w:val="90"/>
           <w:lang w:val="en-US"/>
         </w:rPr>
-        <w:t xml:space="preserve"> We created a controlled environment where we simulated various cyberattacks on </w:t>
-      </w:r>
-      <w:proofErr w:type="spellStart"/>
-      <w:r>
-        <w:rPr>
-          <w:w w:val="90"/>
-          <w:lang w:val="en-US"/>
-        </w:rPr>
-        <w:t>PixelChat's</w:t>
-      </w:r>
-      <w:proofErr w:type="spellEnd"/>
-      <w:r>
-        <w:rPr>
-          <w:w w:val="90"/>
-          <w:lang w:val="en-US"/>
-        </w:rPr>
-        <w:t xml:space="preserve"> security system. This allowed us to measure its resilience against common threats like phishing, brute force attacks, SQL injections, etc.</w:t>
+        <w:t xml:space="preserve"> We created a controlled environment where we simulated various cyberattacks on PixelChat's security system. This allowed us to measure its resilience against common threats like phishing, brute force attacks, SQL injections, etc.</w:t>
       </w:r>
     </w:p>
     <w:p>
@@ -22636,8 +21180,6 @@
           <w:lang w:val="en-US"/>
         </w:rPr>
       </w:pPr>
-      <w:bookmarkStart w:id="66" w:name="_GoBack"/>
-      <w:bookmarkEnd w:id="66"/>
     </w:p>
     <w:p>
       <w:pPr>
@@ -22807,23 +21349,7 @@
           <w:w w:val="90"/>
           <w:lang w:val="en-US"/>
         </w:rPr>
-        <w:t xml:space="preserve">We used graphical tools to create visual representations of our findings. This included bar charts, pie charts, and tables that showcased the comparative performance of </w:t>
-      </w:r>
-      <w:proofErr w:type="spellStart"/>
-      <w:r>
-        <w:rPr>
-          <w:w w:val="90"/>
-          <w:lang w:val="en-US"/>
-        </w:rPr>
-        <w:t>PixelChat</w:t>
-      </w:r>
-      <w:proofErr w:type="spellEnd"/>
-      <w:r>
-        <w:rPr>
-          <w:w w:val="90"/>
-          <w:lang w:val="en-US"/>
-        </w:rPr>
-        <w:t xml:space="preserve"> against traditional methods and competitors.</w:t>
+        <w:t>We used graphical tools to create visual representations of our findings. This included bar charts, pie charts, and tables that showcased the comparative performance of PixelChat against traditional methods and competitors.</w:t>
       </w:r>
     </w:p>
     <w:p>
@@ -22885,23 +21411,7 @@
           <w:w w:val="90"/>
           <w:lang w:val="en-US"/>
         </w:rPr>
-        <w:t xml:space="preserve">Based on the data, we drew insights on </w:t>
-      </w:r>
-      <w:proofErr w:type="spellStart"/>
-      <w:r>
-        <w:rPr>
-          <w:w w:val="90"/>
-          <w:lang w:val="en-US"/>
-        </w:rPr>
-        <w:t>PixelChat's</w:t>
-      </w:r>
-      <w:proofErr w:type="spellEnd"/>
-      <w:r>
-        <w:rPr>
-          <w:w w:val="90"/>
-          <w:lang w:val="en-US"/>
-        </w:rPr>
-        <w:t xml:space="preserve"> strengths and areas of improvement. The high success rates in thwarting attacks underscored the robustness of our system, while user feedback provided valuable pointers on usability and user satisfaction.</w:t>
+        <w:t>Based on the data, we drew insights on PixelChat's strengths and areas of improvement. The high success rates in thwarting attacks underscored the robustness of our system, while user feedback provided valuable pointers on usability and user satisfaction.</w:t>
       </w:r>
     </w:p>
     <w:p>
@@ -22923,23 +21433,7 @@
           <w:w w:val="90"/>
           <w:lang w:val="en-US"/>
         </w:rPr>
-        <w:t xml:space="preserve">The comparative analysis with competitors highlighted </w:t>
-      </w:r>
-      <w:proofErr w:type="spellStart"/>
-      <w:r>
-        <w:rPr>
-          <w:w w:val="90"/>
-          <w:lang w:val="en-US"/>
-        </w:rPr>
-        <w:t>PixelChat's</w:t>
-      </w:r>
-      <w:proofErr w:type="spellEnd"/>
-      <w:r>
-        <w:rPr>
-          <w:w w:val="90"/>
-          <w:lang w:val="en-US"/>
-        </w:rPr>
-        <w:t xml:space="preserve"> superior performance, especially in terms of robustness and user satisfaction.</w:t>
+        <w:t>The comparative analysis with competitors highlighted PixelChat's superior performance, especially in terms of robustness and user satisfaction.</w:t>
       </w:r>
     </w:p>
     <w:p>
@@ -23046,23 +21540,7 @@
           <w:w w:val="90"/>
           <w:lang w:val="en-US"/>
         </w:rPr>
-        <w:t xml:space="preserve"> Based on user feedback and the results of the simulated attack scenarios, continuous improvements were made to </w:t>
-      </w:r>
-      <w:proofErr w:type="spellStart"/>
-      <w:r>
-        <w:rPr>
-          <w:w w:val="90"/>
-          <w:lang w:val="en-US"/>
-        </w:rPr>
-        <w:t>PixelChat's</w:t>
-      </w:r>
-      <w:proofErr w:type="spellEnd"/>
-      <w:r>
-        <w:rPr>
-          <w:w w:val="90"/>
-          <w:lang w:val="en-US"/>
-        </w:rPr>
-        <w:t xml:space="preserve"> security features.</w:t>
+        <w:t xml:space="preserve"> Based on user feedback and the results of the simulated attack scenarios, continuous improvements were made to PixelChat's security features.</w:t>
       </w:r>
     </w:p>
     <w:p>
@@ -23124,7 +21602,25 @@
           <w:sz w:val="24"/>
           <w:szCs w:val="24"/>
         </w:rPr>
-        <w:t>. Results Analysis</w:t>
+        <w:t>.</w:t>
+      </w:r>
+      <w:r>
+        <w:rPr>
+          <w:rFonts w:ascii="Times New Roman" w:hAnsi="Times New Roman" w:cs="Times New Roman"/>
+          <w:w w:val="90"/>
+          <w:sz w:val="24"/>
+          <w:szCs w:val="24"/>
+        </w:rPr>
+        <w:tab/>
+      </w:r>
+      <w:r>
+        <w:rPr>
+          <w:rFonts w:ascii="Times New Roman" w:hAnsi="Times New Roman" w:cs="Times New Roman"/>
+          <w:w w:val="90"/>
+          <w:sz w:val="24"/>
+          <w:szCs w:val="24"/>
+        </w:rPr>
+        <w:t xml:space="preserve"> Results Analysis</w:t>
       </w:r>
       <w:bookmarkEnd w:id="67"/>
     </w:p>
@@ -23788,6 +22284,7 @@
       <w:pPr>
         <w:pStyle w:val="BodyText"/>
         <w:spacing w:line="360" w:lineRule="auto"/>
+        <w:ind w:firstLine="720"/>
         <w:jc w:val="both"/>
         <w:rPr>
           <w:w w:val="90"/>
@@ -23825,6 +22322,7 @@
       <w:pPr>
         <w:pStyle w:val="BodyText"/>
         <w:spacing w:line="360" w:lineRule="auto"/>
+        <w:ind w:firstLine="360"/>
         <w:jc w:val="both"/>
         <w:rPr>
           <w:w w:val="90"/>
@@ -24765,25 +23263,7 @@
           <w:szCs w:val="24"/>
           <w:lang w:val="en-US"/>
         </w:rPr>
-        <w:t xml:space="preserve">Throughout the development and deployment of </w:t>
-      </w:r>
-      <w:proofErr w:type="spellStart"/>
-      <w:r>
-        <w:rPr>
-          <w:sz w:val="24"/>
-          <w:szCs w:val="24"/>
-          <w:lang w:val="en-US"/>
-        </w:rPr>
-        <w:t>PixelChat</w:t>
-      </w:r>
-      <w:proofErr w:type="spellEnd"/>
-      <w:r>
-        <w:rPr>
-          <w:sz w:val="24"/>
-          <w:szCs w:val="24"/>
-          <w:lang w:val="en-US"/>
-        </w:rPr>
-        <w:t>, we faced a myriad of challenges that tested our problem-solving skills and adaptability. Here's a detailed account of some of the most significant challenges and the solutions we devised:</w:t>
+        <w:t>Throughout the development and deployment of PixelChat, we faced a myriad of challenges that tested our problem-solving skills and adaptability. Here's a detailed account of some of the most significant challenges and the solutions we devised:</w:t>
       </w:r>
     </w:p>
     <w:p>
@@ -25142,43 +23622,7 @@
           <w:szCs w:val="24"/>
           <w:lang w:val="en-US"/>
         </w:rPr>
-        <w:t xml:space="preserve">By addressing these challenges head-on, we not only improved </w:t>
-      </w:r>
-      <w:proofErr w:type="spellStart"/>
-      <w:r>
-        <w:rPr>
-          <w:sz w:val="24"/>
-          <w:szCs w:val="24"/>
-          <w:lang w:val="en-US"/>
-        </w:rPr>
-        <w:t>PixelChat's</w:t>
-      </w:r>
-      <w:proofErr w:type="spellEnd"/>
-      <w:r>
-        <w:rPr>
-          <w:sz w:val="24"/>
-          <w:szCs w:val="24"/>
-          <w:lang w:val="en-US"/>
-        </w:rPr>
-        <w:t xml:space="preserve"> functionality but also gained invaluable insights into the intricacies of web application development. These experiences have fortified our team's resilience and adaptability, qualities that will be instrumental in </w:t>
-      </w:r>
-      <w:proofErr w:type="spellStart"/>
-      <w:r>
-        <w:rPr>
-          <w:sz w:val="24"/>
-          <w:szCs w:val="24"/>
-          <w:lang w:val="en-US"/>
-        </w:rPr>
-        <w:t>PixelChat's</w:t>
-      </w:r>
-      <w:proofErr w:type="spellEnd"/>
-      <w:r>
-        <w:rPr>
-          <w:sz w:val="24"/>
-          <w:szCs w:val="24"/>
-          <w:lang w:val="en-US"/>
-        </w:rPr>
-        <w:t xml:space="preserve"> future endeavors.</w:t>
+        <w:t>By addressing these challenges head-on, we not only improved PixelChat's functionality but also gained invaluable insights into the intricacies of web application development. These experiences have fortified our team's resilience and adaptability, qualities that will be instrumental in PixelChat's future endeavors.</w:t>
       </w:r>
     </w:p>
     <w:p>
@@ -25272,43 +23716,7 @@
           <w:szCs w:val="24"/>
           <w:lang w:val="en-US"/>
         </w:rPr>
-        <w:t xml:space="preserve">Our journey in developing </w:t>
-      </w:r>
-      <w:proofErr w:type="spellStart"/>
-      <w:r>
-        <w:rPr>
-          <w:sz w:val="24"/>
-          <w:szCs w:val="24"/>
-          <w:lang w:val="en-US"/>
-        </w:rPr>
-        <w:t>PixelChat's</w:t>
-      </w:r>
-      <w:proofErr w:type="spellEnd"/>
-      <w:r>
-        <w:rPr>
-          <w:sz w:val="24"/>
-          <w:szCs w:val="24"/>
-          <w:lang w:val="en-US"/>
-        </w:rPr>
-        <w:t xml:space="preserve"> three-layered security framework has been both challenging and rewarding. Through rigorous research, user feedback, and iterative development, we've created a platform that not only prioritizes security but also user experience. The positive reception from our user base and the tangible results in thwarting cyber threats underscore the framework's efficacy. As cyber threats continue to evolve, so will </w:t>
-      </w:r>
-      <w:proofErr w:type="spellStart"/>
-      <w:r>
-        <w:rPr>
-          <w:sz w:val="24"/>
-          <w:szCs w:val="24"/>
-          <w:lang w:val="en-US"/>
-        </w:rPr>
-        <w:t>PixelChat</w:t>
-      </w:r>
-      <w:proofErr w:type="spellEnd"/>
-      <w:r>
-        <w:rPr>
-          <w:sz w:val="24"/>
-          <w:szCs w:val="24"/>
-          <w:lang w:val="en-US"/>
-        </w:rPr>
-        <w:t>, always striving to offer its users a secure and user-friendly environment. The insights gained from this project serve as a foundation for future endeavors in web application security, and we remain committed to pushing the boundaries of what's possible in this domain.</w:t>
+        <w:t>Our journey in developing PixelChat's three-layered security framework has been both challenging and rewarding. Through rigorous research, user feedback, and iterative development, we've created a platform that not only prioritizes security but also user experience. The positive reception from our user base and the tangible results in thwarting cyber threats underscore the framework's efficacy. As cyber threats continue to evolve, so will PixelChat, always striving to offer its users a secure and user-friendly environment. The insights gained from this project serve as a foundation for future endeavors in web application security, and we remain committed to pushing the boundaries of what's possible in this domain.</w:t>
       </w:r>
     </w:p>
     <w:p>
@@ -27769,43 +26177,7 @@
           <w:szCs w:val="24"/>
           <w:lang w:val="en-US"/>
         </w:rPr>
-        <w:t xml:space="preserve">] </w:t>
-      </w:r>
-      <w:proofErr w:type="spellStart"/>
-      <w:r>
-        <w:rPr>
-          <w:sz w:val="24"/>
-          <w:szCs w:val="24"/>
-          <w:lang w:val="en-US"/>
-        </w:rPr>
-        <w:t>Aloul</w:t>
-      </w:r>
-      <w:proofErr w:type="spellEnd"/>
-      <w:r>
-        <w:rPr>
-          <w:sz w:val="24"/>
-          <w:szCs w:val="24"/>
-          <w:lang w:val="en-US"/>
-        </w:rPr>
-        <w:t xml:space="preserve">, F. A., </w:t>
-      </w:r>
-      <w:proofErr w:type="spellStart"/>
-      <w:r>
-        <w:rPr>
-          <w:sz w:val="24"/>
-          <w:szCs w:val="24"/>
-          <w:lang w:val="en-US"/>
-        </w:rPr>
-        <w:t>Zahidi</w:t>
-      </w:r>
-      <w:proofErr w:type="spellEnd"/>
-      <w:r>
-        <w:rPr>
-          <w:sz w:val="24"/>
-          <w:szCs w:val="24"/>
-          <w:lang w:val="en-US"/>
-        </w:rPr>
-        <w:t xml:space="preserve">, W., &amp; El-Hajj, W. (2009). Two factor authentication using mobile phones. </w:t>
+        <w:t xml:space="preserve">] Aloul, F. A., Zahidi, W., &amp; El-Hajj, W. (2009). Two factor authentication using mobile phones. </w:t>
       </w:r>
       <w:r>
         <w:rPr>
@@ -27861,43 +26233,7 @@
           <w:szCs w:val="24"/>
           <w:lang w:val="en-US"/>
         </w:rPr>
-        <w:t xml:space="preserve">] </w:t>
-      </w:r>
-      <w:proofErr w:type="spellStart"/>
-      <w:r>
-        <w:rPr>
-          <w:sz w:val="24"/>
-          <w:szCs w:val="24"/>
-          <w:lang w:val="en-US"/>
-        </w:rPr>
-        <w:t>Dhamija</w:t>
-      </w:r>
-      <w:proofErr w:type="spellEnd"/>
-      <w:r>
-        <w:rPr>
-          <w:sz w:val="24"/>
-          <w:szCs w:val="24"/>
-          <w:lang w:val="en-US"/>
-        </w:rPr>
-        <w:t xml:space="preserve">, R., &amp; </w:t>
-      </w:r>
-      <w:proofErr w:type="spellStart"/>
-      <w:r>
-        <w:rPr>
-          <w:sz w:val="24"/>
-          <w:szCs w:val="24"/>
-          <w:lang w:val="en-US"/>
-        </w:rPr>
-        <w:t>Perrig</w:t>
-      </w:r>
-      <w:proofErr w:type="spellEnd"/>
-      <w:r>
-        <w:rPr>
-          <w:sz w:val="24"/>
-          <w:szCs w:val="24"/>
-          <w:lang w:val="en-US"/>
-        </w:rPr>
-        <w:t xml:space="preserve">, A. (2000). Déjà Vu: A user study using images for authentication. </w:t>
+        <w:t xml:space="preserve">] Dhamija, R., &amp; Perrig, A. (2000). Déjà Vu: A user study using images for authentication. </w:t>
       </w:r>
       <w:r>
         <w:rPr>
@@ -27953,25 +26289,7 @@
           <w:szCs w:val="24"/>
           <w:lang w:val="en-US"/>
         </w:rPr>
-        <w:t xml:space="preserve">] Jermyn, I., Mayer, A., </w:t>
-      </w:r>
-      <w:proofErr w:type="spellStart"/>
-      <w:r>
-        <w:rPr>
-          <w:sz w:val="24"/>
-          <w:szCs w:val="24"/>
-          <w:lang w:val="en-US"/>
-        </w:rPr>
-        <w:t>Monrose</w:t>
-      </w:r>
-      <w:proofErr w:type="spellEnd"/>
-      <w:r>
-        <w:rPr>
-          <w:sz w:val="24"/>
-          <w:szCs w:val="24"/>
-          <w:lang w:val="en-US"/>
-        </w:rPr>
-        <w:t xml:space="preserve">, F., Reiter, M. K., &amp; Rubin, A. D. (1999). The design and analysis of graphical passwords. </w:t>
+        <w:t xml:space="preserve">] Jermyn, I., Mayer, A., Monrose, F., Reiter, M. K., &amp; Rubin, A. D. (1999). The design and analysis of graphical passwords. </w:t>
       </w:r>
       <w:r>
         <w:rPr>
@@ -28027,25 +26345,7 @@
           <w:szCs w:val="24"/>
           <w:lang w:val="en-US"/>
         </w:rPr>
-        <w:t xml:space="preserve">] </w:t>
-      </w:r>
-      <w:proofErr w:type="spellStart"/>
-      <w:r>
-        <w:rPr>
-          <w:sz w:val="24"/>
-          <w:szCs w:val="24"/>
-          <w:lang w:val="en-US"/>
-        </w:rPr>
-        <w:t>Perrig</w:t>
-      </w:r>
-      <w:proofErr w:type="spellEnd"/>
-      <w:r>
-        <w:rPr>
-          <w:sz w:val="24"/>
-          <w:szCs w:val="24"/>
-          <w:lang w:val="en-US"/>
-        </w:rPr>
-        <w:t xml:space="preserve">, A., &amp; Song, D. (1999). Hash visualization: A new technique to improve real-world </w:t>
+        <w:t xml:space="preserve">] Perrig, A., &amp; Song, D. (1999). Hash visualization: A new technique to improve real-world </w:t>
       </w:r>
       <w:r>
         <w:rPr>
@@ -28110,79 +26410,7 @@
           <w:szCs w:val="24"/>
           <w:lang w:val="en-US"/>
         </w:rPr>
-        <w:t xml:space="preserve">] </w:t>
-      </w:r>
-      <w:proofErr w:type="spellStart"/>
-      <w:r>
-        <w:rPr>
-          <w:sz w:val="24"/>
-          <w:szCs w:val="24"/>
-          <w:lang w:val="en-US"/>
-        </w:rPr>
-        <w:t>Bonneau</w:t>
-      </w:r>
-      <w:proofErr w:type="spellEnd"/>
-      <w:r>
-        <w:rPr>
-          <w:sz w:val="24"/>
-          <w:szCs w:val="24"/>
-          <w:lang w:val="en-US"/>
-        </w:rPr>
-        <w:t xml:space="preserve">, J., </w:t>
-      </w:r>
-      <w:proofErr w:type="spellStart"/>
-      <w:r>
-        <w:rPr>
-          <w:sz w:val="24"/>
-          <w:szCs w:val="24"/>
-          <w:lang w:val="en-US"/>
-        </w:rPr>
-        <w:t>Herley</w:t>
-      </w:r>
-      <w:proofErr w:type="spellEnd"/>
-      <w:r>
-        <w:rPr>
-          <w:sz w:val="24"/>
-          <w:szCs w:val="24"/>
-          <w:lang w:val="en-US"/>
-        </w:rPr>
-        <w:t xml:space="preserve">, C., van </w:t>
-      </w:r>
-      <w:proofErr w:type="spellStart"/>
-      <w:r>
-        <w:rPr>
-          <w:sz w:val="24"/>
-          <w:szCs w:val="24"/>
-          <w:lang w:val="en-US"/>
-        </w:rPr>
-        <w:t>Oorschot</w:t>
-      </w:r>
-      <w:proofErr w:type="spellEnd"/>
-      <w:r>
-        <w:rPr>
-          <w:sz w:val="24"/>
-          <w:szCs w:val="24"/>
-          <w:lang w:val="en-US"/>
-        </w:rPr>
-        <w:t xml:space="preserve">, P. C., &amp; </w:t>
-      </w:r>
-      <w:proofErr w:type="spellStart"/>
-      <w:r>
-        <w:rPr>
-          <w:sz w:val="24"/>
-          <w:szCs w:val="24"/>
-          <w:lang w:val="en-US"/>
-        </w:rPr>
-        <w:t>Stajano</w:t>
-      </w:r>
-      <w:proofErr w:type="spellEnd"/>
-      <w:r>
-        <w:rPr>
-          <w:sz w:val="24"/>
-          <w:szCs w:val="24"/>
-          <w:lang w:val="en-US"/>
-        </w:rPr>
-        <w:t xml:space="preserve">, F. (2012). The quest to replace passwords: A framework for comparative evaluation of web authentication schemes. </w:t>
+        <w:t xml:space="preserve">] Bonneau, J., Herley, C., van Oorschot, P. C., &amp; Stajano, F. (2012). The quest to replace passwords: A framework for comparative evaluation of web authentication schemes. </w:t>
       </w:r>
       <w:r>
         <w:rPr>
@@ -28232,73 +26460,37 @@
           <w:szCs w:val="24"/>
           <w:lang w:val="en-US"/>
         </w:rPr>
-        <w:t xml:space="preserve">[86] Y. Zhang, F. </w:t>
-      </w:r>
-      <w:proofErr w:type="spellStart"/>
-      <w:r>
-        <w:rPr>
-          <w:sz w:val="24"/>
-          <w:szCs w:val="24"/>
-          <w:lang w:val="en-US"/>
-        </w:rPr>
-        <w:t>Monrose</w:t>
-      </w:r>
-      <w:proofErr w:type="spellEnd"/>
-      <w:r>
-        <w:rPr>
-          <w:sz w:val="24"/>
-          <w:szCs w:val="24"/>
-          <w:lang w:val="en-US"/>
-        </w:rPr>
-        <w:t>, and M. K. Reiter, "The Security of Modern Password Expiration: An Algorithmic Framework and Empirical Analysis," Proceedings of the 17th ACM conference on Computer and communications security, 2010.</w:t>
-      </w:r>
-    </w:p>
-    <w:p>
-      <w:pPr>
-        <w:spacing w:line="360" w:lineRule="auto"/>
-        <w:jc w:val="both"/>
-        <w:rPr>
-          <w:sz w:val="24"/>
-          <w:szCs w:val="24"/>
-          <w:lang w:val="en-US"/>
-        </w:rPr>
-      </w:pPr>
-    </w:p>
-    <w:p>
-      <w:pPr>
-        <w:spacing w:line="360" w:lineRule="auto"/>
-        <w:jc w:val="both"/>
-        <w:rPr>
-          <w:sz w:val="24"/>
-          <w:szCs w:val="24"/>
-          <w:lang w:val="en-US"/>
-        </w:rPr>
-      </w:pPr>
-      <w:r>
-        <w:rPr>
-          <w:sz w:val="24"/>
-          <w:szCs w:val="24"/>
-          <w:lang w:val="en-US"/>
-        </w:rPr>
-        <w:t xml:space="preserve">[87] Z. </w:t>
-      </w:r>
-      <w:proofErr w:type="spellStart"/>
-      <w:r>
-        <w:rPr>
-          <w:sz w:val="24"/>
-          <w:szCs w:val="24"/>
-          <w:lang w:val="en-US"/>
-        </w:rPr>
-        <w:t>Rui</w:t>
-      </w:r>
-      <w:proofErr w:type="spellEnd"/>
-      <w:r>
-        <w:rPr>
-          <w:sz w:val="24"/>
-          <w:szCs w:val="24"/>
-          <w:lang w:val="en-US"/>
-        </w:rPr>
-        <w:t>, Z. Yan, "A survey on biometric authentication: Toward secure and privacy-preserving identification," IEEE Access, 2018.</w:t>
+        <w:t>[86] Y. Zhang, F. Monrose, and M. K. Reiter, "The Security of Modern Password Expiration: An Algorithmic Framework and Empirical Analysis," Proceedings of the 17th ACM conference on Computer and communications security, 2010.</w:t>
+      </w:r>
+    </w:p>
+    <w:p>
+      <w:pPr>
+        <w:spacing w:line="360" w:lineRule="auto"/>
+        <w:jc w:val="both"/>
+        <w:rPr>
+          <w:sz w:val="24"/>
+          <w:szCs w:val="24"/>
+          <w:lang w:val="en-US"/>
+        </w:rPr>
+      </w:pPr>
+    </w:p>
+    <w:p>
+      <w:pPr>
+        <w:spacing w:line="360" w:lineRule="auto"/>
+        <w:jc w:val="both"/>
+        <w:rPr>
+          <w:sz w:val="24"/>
+          <w:szCs w:val="24"/>
+          <w:lang w:val="en-US"/>
+        </w:rPr>
+      </w:pPr>
+      <w:r>
+        <w:rPr>
+          <w:sz w:val="24"/>
+          <w:szCs w:val="24"/>
+          <w:lang w:val="en-US"/>
+        </w:rPr>
+        <w:t>[87] Z. Rui, Z. Yan, "A survey on biometric authentication: Toward secure and privacy-preserving identification," IEEE Access, 2018.</w:t>
       </w:r>
     </w:p>
     <w:p>
@@ -28591,7 +26783,7 @@
                               <w:noProof/>
                               <w:w w:val="97"/>
                             </w:rPr>
-                            <w:t>77</w:t>
+                            <w:t>50</w:t>
                           </w:r>
                           <w:r>
                             <w:fldChar w:fldCharType="end"/>
@@ -28645,7 +26837,7 @@
                         <w:noProof/>
                         <w:w w:val="97"/>
                       </w:rPr>
-                      <w:t>77</w:t>
+                      <w:t>50</w:t>
                     </w:r>
                     <w:r>
                       <w:fldChar w:fldCharType="end"/>
@@ -33621,7 +31813,7 @@
   <w:abstractNum w:abstractNumId="34" w15:restartNumberingAfterBreak="0">
     <w:nsid w:val="521A7087"/>
     <w:multiLevelType w:val="multilevel"/>
-    <w:tmpl w:val="538A3EA2"/>
+    <w:tmpl w:val="0484BB22"/>
     <w:lvl w:ilvl="0">
       <w:start w:val="1"/>
       <w:numFmt w:val="decimal"/>
@@ -33638,7 +31830,7 @@
       <w:start w:val="3"/>
       <w:numFmt w:val="decimal"/>
       <w:isLgl/>
-      <w:lvlText w:val="%1.%2."/>
+      <w:lvlText w:val="5.%2."/>
       <w:lvlJc w:val="left"/>
       <w:pPr>
         <w:ind w:left="810" w:hanging="450"/>
@@ -33651,7 +31843,7 @@
       <w:start w:val="1"/>
       <w:numFmt w:val="decimal"/>
       <w:isLgl/>
-      <w:lvlText w:val="%1.4.%3."/>
+      <w:lvlText w:val="5.4.%3."/>
       <w:lvlJc w:val="left"/>
       <w:pPr>
         <w:ind w:left="1080" w:hanging="720"/>

</xml_diff>